<commit_message>
code update and new euclidean distance image added
</commit_message>
<xml_diff>
--- a/Docs/ISMAR 2013/Color Correction-v06 [sks].docx
+++ b/Docs/ISMAR 2013/Color Correction-v06 [sks].docx
@@ -40,8 +40,13 @@
       <w:r>
         <w:t xml:space="preserve"> </w:t>
       </w:r>
-      <w:r>
-        <w:t xml:space="preserve">in </w:t>
+      <w:proofErr w:type="gramStart"/>
+      <w:r>
+        <w:t>in</w:t>
+      </w:r>
+      <w:proofErr w:type="gramEnd"/>
+      <w:r>
+        <w:t xml:space="preserve"> </w:t>
       </w:r>
       <w:r>
         <w:t>Optical</w:t>
@@ -649,6 +654,7 @@
                               <w:jc w:val="left"/>
                             </w:pPr>
                             <w:bookmarkStart w:id="0" w:name="_Ref353725098"/>
+                            <w:proofErr w:type="gramStart"/>
                             <w:r>
                               <w:t xml:space="preserve">Figure </w:t>
                             </w:r>
@@ -672,8 +678,17 @@
                             </w:r>
                             <w:bookmarkEnd w:id="0"/>
                             <w:r>
-                              <w:t>. Color blending including the screen distortions for background and digital colors.</w:t>
-                            </w:r>
+                              <w:t>.</w:t>
+                            </w:r>
+                            <w:proofErr w:type="gramEnd"/>
+                            <w:r>
+                              <w:t xml:space="preserve"> </w:t>
+                            </w:r>
+                            <w:proofErr w:type="gramStart"/>
+                            <w:r>
+                              <w:t>Color blending including the screen distortions for background and digital colors.</w:t>
+                            </w:r>
+                            <w:proofErr w:type="gramEnd"/>
                           </w:p>
                         </w:txbxContent>
                       </wps:txbx>
@@ -763,6 +778,7 @@
                         <w:jc w:val="left"/>
                       </w:pPr>
                       <w:bookmarkStart w:id="1" w:name="_Ref353725098"/>
+                      <w:proofErr w:type="gramStart"/>
                       <w:r>
                         <w:t xml:space="preserve">Figure </w:t>
                       </w:r>
@@ -786,8 +802,17 @@
                       </w:r>
                       <w:bookmarkEnd w:id="1"/>
                       <w:r>
-                        <w:t>. Color blending including the screen distortions for background and digital colors.</w:t>
-                      </w:r>
+                        <w:t>.</w:t>
+                      </w:r>
+                      <w:proofErr w:type="gramEnd"/>
+                      <w:r>
+                        <w:t xml:space="preserve"> </w:t>
+                      </w:r>
+                      <w:proofErr w:type="gramStart"/>
+                      <w:r>
+                        <w:t>Color blending including the screen distortions for background and digital colors.</w:t>
+                      </w:r>
+                      <w:proofErr w:type="gramEnd"/>
                     </w:p>
                   </w:txbxContent>
                 </v:textbox>
@@ -934,8 +959,13 @@
         <w:fldChar w:fldCharType="separate"/>
       </w:r>
       <w:r>
-        <w:t>[1]</w:t>
-      </w:r>
+        <w:t>[1</w:t>
+      </w:r>
+      <w:proofErr w:type="gramStart"/>
+      <w:r>
+        <w:t>]</w:t>
+      </w:r>
+      <w:proofErr w:type="gramEnd"/>
       <w:r>
         <w:fldChar w:fldCharType="end"/>
       </w:r>
@@ -1059,8 +1089,13 @@
         <w:t>]</w:t>
       </w:r>
       <w:r>
-        <w:t>, Eyevis</w:t>
-      </w:r>
+        <w:t xml:space="preserve">, </w:t>
+      </w:r>
+      <w:proofErr w:type="spellStart"/>
+      <w:r>
+        <w:t>Eyevis</w:t>
+      </w:r>
+      <w:proofErr w:type="spellEnd"/>
       <w:r>
         <w:t xml:space="preserve"> [</w:t>
       </w:r>
@@ -1075,8 +1110,13 @@
       <w:r>
         <w:t xml:space="preserve">], </w:t>
       </w:r>
-      <w:r>
-        <w:t>RichTech [</w:t>
+      <w:proofErr w:type="spellStart"/>
+      <w:r>
+        <w:t>RichTech</w:t>
+      </w:r>
+      <w:proofErr w:type="spellEnd"/>
+      <w:r>
+        <w:t xml:space="preserve"> [</w:t>
       </w:r>
       <w:hyperlink r:id="rId13" w:history="1">
         <w:r>
@@ -1138,7 +1178,21 @@
         <w:rPr>
           <w:lang w:val="en-CA"/>
         </w:rPr>
-        <w:t>], Winstar [</w:t>
+        <w:t xml:space="preserve">], </w:t>
+      </w:r>
+      <w:proofErr w:type="spellStart"/>
+      <w:r>
+        <w:rPr>
+          <w:lang w:val="en-CA"/>
+        </w:rPr>
+        <w:t>Winstar</w:t>
+      </w:r>
+      <w:proofErr w:type="spellEnd"/>
+      <w:r>
+        <w:rPr>
+          <w:lang w:val="en-CA"/>
+        </w:rPr>
+        <w:t xml:space="preserve"> [</w:t>
       </w:r>
       <w:hyperlink r:id="rId16" w:history="1">
         <w:r>
@@ -1836,6 +1890,7 @@
                             </w:pPr>
                             <w:bookmarkStart w:id="2" w:name="_Ref354163266"/>
                             <w:bookmarkStart w:id="3" w:name="_Ref354163262"/>
+                            <w:proofErr w:type="gramStart"/>
                             <w:r>
                               <w:t xml:space="preserve">Figure </w:t>
                             </w:r>
@@ -1859,7 +1914,11 @@
                             </w:r>
                             <w:bookmarkEnd w:id="2"/>
                             <w:r>
-                              <w:t>. Examples of color blending</w:t>
+                              <w:t>.</w:t>
+                            </w:r>
+                            <w:proofErr w:type="gramEnd"/>
+                            <w:r>
+                              <w:t xml:space="preserve"> Examples of color blending</w:t>
                             </w:r>
                             <w:bookmarkEnd w:id="3"/>
                             <w:r>
@@ -1952,6 +2011,7 @@
                       </w:pPr>
                       <w:bookmarkStart w:id="4" w:name="_Ref354163266"/>
                       <w:bookmarkStart w:id="5" w:name="_Ref354163262"/>
+                      <w:proofErr w:type="gramStart"/>
                       <w:r>
                         <w:t xml:space="preserve">Figure </w:t>
                       </w:r>
@@ -1975,7 +2035,11 @@
                       </w:r>
                       <w:bookmarkEnd w:id="4"/>
                       <w:r>
-                        <w:t>. Examples of color blending</w:t>
+                        <w:t>.</w:t>
+                      </w:r>
+                      <w:proofErr w:type="gramEnd"/>
+                      <w:r>
+                        <w:t xml:space="preserve"> Examples of color blending</w:t>
                       </w:r>
                       <w:bookmarkEnd w:id="5"/>
                       <w:r>
@@ -2435,6 +2499,7 @@
                               <w:jc w:val="left"/>
                             </w:pPr>
                             <w:bookmarkStart w:id="6" w:name="_Ref354244786"/>
+                            <w:proofErr w:type="gramStart"/>
                             <w:r>
                               <w:t xml:space="preserve">Figure </w:t>
                             </w:r>
@@ -2458,7 +2523,11 @@
                             </w:r>
                             <w:bookmarkEnd w:id="6"/>
                             <w:r>
-                              <w:t>. Left: The digital color #FF0000 (white border) and as displayed by different optical see-through displays. Right: The foliage color (white border) and as it is seen through different optical see-through displays.</w:t>
+                              <w:t>.</w:t>
+                            </w:r>
+                            <w:proofErr w:type="gramEnd"/>
+                            <w:r>
+                              <w:t xml:space="preserve"> Left: The digital color #FF0000 (white border) and as displayed by different optical see-through displays. Right: The foliage color (white border) and as it is seen through different optical see-through displays.</w:t>
                             </w:r>
                           </w:p>
                         </w:txbxContent>
@@ -2546,6 +2615,7 @@
                         <w:jc w:val="left"/>
                       </w:pPr>
                       <w:bookmarkStart w:id="7" w:name="_Ref354244786"/>
+                      <w:proofErr w:type="gramStart"/>
                       <w:r>
                         <w:t xml:space="preserve">Figure </w:t>
                       </w:r>
@@ -2569,7 +2639,11 @@
                       </w:r>
                       <w:bookmarkEnd w:id="7"/>
                       <w:r>
-                        <w:t>. Left: The digital color #FF0000 (white border) and as displayed by different optical see-through displays. Right: The foliage color (white border) and as it is seen through different optical see-through displays.</w:t>
+                        <w:t>.</w:t>
+                      </w:r>
+                      <w:proofErr w:type="gramEnd"/>
+                      <w:r>
+                        <w:t xml:space="preserve"> Left: The digital color #FF0000 (white border) and as displayed by different optical see-through displays. Right: The foliage color (white border) and as it is seen through different optical see-through displays.</w:t>
                       </w:r>
                     </w:p>
                   </w:txbxContent>
@@ -2580,8 +2654,13 @@
           </mc:Fallback>
         </mc:AlternateContent>
       </w:r>
-      <w:r>
-        <w:t xml:space="preserve">Gabbard et al. studied </w:t>
+      <w:proofErr w:type="spellStart"/>
+      <w:r>
+        <w:t>Gabbard</w:t>
+      </w:r>
+      <w:proofErr w:type="spellEnd"/>
+      <w:r>
+        <w:t xml:space="preserve"> et al. studied </w:t>
       </w:r>
       <w:r>
         <w:t>such color changes in optical see-through displays</w:t>
@@ -3026,13 +3105,37 @@
         <w:fldChar w:fldCharType="end"/>
       </w:r>
       <w:r>
-        <w:t>-right shows the foliage color as seen through different screens. Figure 1 illustrates this distortion as the difference in hues between the “bg color” and the “bg in display” color.</w:t>
-      </w:r>
-      <w:r>
-        <w:t xml:space="preserve"> In our formulation we simplify the light and reflectance of the background (the R</w:t>
-      </w:r>
-      <w:r>
-        <w:t>F(L1,B) component of equation 1</w:t>
+        <w:t>-right shows the foliage color as seen through different screens. Figure 1 illustrates this distortion as the difference in hues between the “</w:t>
+      </w:r>
+      <w:proofErr w:type="spellStart"/>
+      <w:r>
+        <w:t>bg</w:t>
+      </w:r>
+      <w:proofErr w:type="spellEnd"/>
+      <w:r>
+        <w:t xml:space="preserve"> color” and the “</w:t>
+      </w:r>
+      <w:proofErr w:type="spellStart"/>
+      <w:r>
+        <w:t>bg</w:t>
+      </w:r>
+      <w:proofErr w:type="spellEnd"/>
+      <w:r>
+        <w:t xml:space="preserve"> in display” color.</w:t>
+      </w:r>
+      <w:r>
+        <w:t xml:space="preserve"> In our formulation we simplify the light and reflectance of the background (the </w:t>
+      </w:r>
+      <w:proofErr w:type="gramStart"/>
+      <w:r>
+        <w:t>R</w:t>
+      </w:r>
+      <w:r>
+        <w:t>F(</w:t>
+      </w:r>
+      <w:proofErr w:type="gramEnd"/>
+      <w:r>
+        <w:t>L1,B) component of equation 1</w:t>
       </w:r>
       <w:r>
         <w:t>)</w:t>
@@ -3201,11 +3304,17 @@
       <w:r>
         <w:t xml:space="preserve">Key to our understanding of color blending is the </w:t>
       </w:r>
+      <w:proofErr w:type="spellStart"/>
       <w:r>
         <w:t>characteri-zation</w:t>
       </w:r>
-      <w:r>
-        <w:t xml:space="preserve"> of the f</w:t>
+      <w:proofErr w:type="spellEnd"/>
+      <w:r>
+        <w:t xml:space="preserve"> of the </w:t>
+      </w:r>
+      <w:proofErr w:type="spellStart"/>
+      <w:r>
+        <w:t>f</w:t>
       </w:r>
       <w:r>
         <w:rPr>
@@ -3213,8 +3322,13 @@
         </w:rPr>
         <w:t>dDC</w:t>
       </w:r>
-      <w:r>
-        <w:t xml:space="preserve"> and f</w:t>
+      <w:proofErr w:type="spellEnd"/>
+      <w:r>
+        <w:t xml:space="preserve"> and </w:t>
+      </w:r>
+      <w:proofErr w:type="spellStart"/>
+      <w:r>
+        <w:t>f</w:t>
       </w:r>
       <w:r>
         <w:rPr>
@@ -3222,8 +3336,13 @@
         </w:rPr>
         <w:t>dBC</w:t>
       </w:r>
-      <w:r>
-        <w:t xml:space="preserve"> functions. The f</w:t>
+      <w:proofErr w:type="spellEnd"/>
+      <w:r>
+        <w:t xml:space="preserve"> functions. The </w:t>
+      </w:r>
+      <w:proofErr w:type="spellStart"/>
+      <w:r>
+        <w:t>f</w:t>
       </w:r>
       <w:r>
         <w:rPr>
@@ -3231,6 +3350,7 @@
         </w:rPr>
         <w:t>dDC</w:t>
       </w:r>
+      <w:proofErr w:type="spellEnd"/>
       <w:r>
         <w:t xml:space="preserve"> function</w:t>
       </w:r>
@@ -3238,7 +3358,11 @@
         <w:t xml:space="preserve"> </w:t>
       </w:r>
       <w:r>
-        <w:t>describes the way a particular display shows a given digital color. The f</w:t>
+        <w:t xml:space="preserve">describes the way a particular display shows a given digital color. The </w:t>
+      </w:r>
+      <w:proofErr w:type="spellStart"/>
+      <w:r>
+        <w:t>f</w:t>
       </w:r>
       <w:r>
         <w:rPr>
@@ -3246,6 +3370,7 @@
         </w:rPr>
         <w:t>dBC</w:t>
       </w:r>
+      <w:proofErr w:type="spellEnd"/>
       <w:r>
         <w:rPr>
           <w:vertAlign w:val="subscript"/>
@@ -3295,11 +3420,40 @@
       <w:r>
         <w:t xml:space="preserve"> and the resulting color blends we used the notations of the </w:t>
       </w:r>
+      <w:proofErr w:type="spellStart"/>
       <w:r>
         <w:rPr>
           <w:i/>
         </w:rPr>
-        <w:t>Commision Internationale de l’</w:t>
+        <w:t>Commision</w:t>
+      </w:r>
+      <w:proofErr w:type="spellEnd"/>
+      <w:r>
+        <w:rPr>
+          <w:i/>
+        </w:rPr>
+        <w:t xml:space="preserve"> </w:t>
+      </w:r>
+      <w:proofErr w:type="spellStart"/>
+      <w:r>
+        <w:rPr>
+          <w:i/>
+        </w:rPr>
+        <w:t>Internationale</w:t>
+      </w:r>
+      <w:proofErr w:type="spellEnd"/>
+      <w:r>
+        <w:rPr>
+          <w:i/>
+        </w:rPr>
+        <w:t xml:space="preserve"> de </w:t>
+      </w:r>
+      <w:proofErr w:type="spellStart"/>
+      <w:r>
+        <w:rPr>
+          <w:i/>
+        </w:rPr>
+        <w:t>l’</w:t>
       </w:r>
       <w:r>
         <w:rPr>
@@ -3314,6 +3468,7 @@
         </w:rPr>
         <w:t>clairage</w:t>
       </w:r>
+      <w:proofErr w:type="spellEnd"/>
       <w:r>
         <w:t xml:space="preserve"> (CIE) </w:t>
       </w:r>
@@ -3464,6 +3619,7 @@
                               <w:jc w:val="left"/>
                             </w:pPr>
                             <w:bookmarkStart w:id="8" w:name="_Ref354255494"/>
+                            <w:proofErr w:type="gramStart"/>
                             <w:r>
                               <w:t xml:space="preserve">Figure </w:t>
                             </w:r>
@@ -3487,7 +3643,19 @@
                             </w:r>
                             <w:bookmarkEnd w:id="8"/>
                             <w:r>
-                              <w:t>. Experimental test-bed. Top: Component diagram. Bottom-Left: Actual set-up with a projector display. Bottom-Right: Lenovo S800 mobile device – T-OLED display.</w:t>
+                              <w:t>.</w:t>
+                            </w:r>
+                            <w:proofErr w:type="gramEnd"/>
+                            <w:r>
+                              <w:t xml:space="preserve"> </w:t>
+                            </w:r>
+                            <w:proofErr w:type="gramStart"/>
+                            <w:r>
+                              <w:t>Experimental test-bed.</w:t>
+                            </w:r>
+                            <w:proofErr w:type="gramEnd"/>
+                            <w:r>
+                              <w:t xml:space="preserve"> Top: Component diagram. Bottom-Left: Actual set-up with a projector display. Bottom-Right: Lenovo S800 mobile device – T-OLED display.</w:t>
                             </w:r>
                           </w:p>
                           <w:p>
@@ -3580,6 +3748,7 @@
                         <w:jc w:val="left"/>
                       </w:pPr>
                       <w:bookmarkStart w:id="9" w:name="_Ref354255494"/>
+                      <w:proofErr w:type="gramStart"/>
                       <w:r>
                         <w:t xml:space="preserve">Figure </w:t>
                       </w:r>
@@ -3603,7 +3772,19 @@
                       </w:r>
                       <w:bookmarkEnd w:id="9"/>
                       <w:r>
-                        <w:t>. Experimental test-bed. Top: Component diagram. Bottom-Left: Actual set-up with a projector display. Bottom-Right: Lenovo S800 mobile device – T-OLED display.</w:t>
+                        <w:t>.</w:t>
+                      </w:r>
+                      <w:proofErr w:type="gramEnd"/>
+                      <w:r>
+                        <w:t xml:space="preserve"> </w:t>
+                      </w:r>
+                      <w:proofErr w:type="gramStart"/>
+                      <w:r>
+                        <w:t>Experimental test-bed.</w:t>
+                      </w:r>
+                      <w:proofErr w:type="gramEnd"/>
+                      <w:r>
+                        <w:t xml:space="preserve"> Top: Component diagram. Bottom-Left: Actual set-up with a projector display. Bottom-Right: Lenovo S800 mobile device – T-OLED display.</w:t>
                       </w:r>
                     </w:p>
                     <w:p>
@@ -3736,8 +3917,13 @@
       <w:r>
         <w:t>)</w:t>
       </w:r>
-      <w:r>
-        <w:t xml:space="preserve">, however such solution is not always efficient </w:t>
+      <w:proofErr w:type="gramStart"/>
+      <w:r>
+        <w:t>,</w:t>
+      </w:r>
+      <w:proofErr w:type="gramEnd"/>
+      <w:r>
+        <w:t xml:space="preserve"> however such solution is not always efficient </w:t>
       </w:r>
       <w:r>
         <w:fldChar w:fldCharType="begin"/>
@@ -3758,11 +3944,21 @@
         <w:t>.</w:t>
       </w:r>
       <w:r>
-        <w:t xml:space="preserve"> Leykin and </w:t>
-      </w:r>
+        <w:t xml:space="preserve"> </w:t>
+      </w:r>
+      <w:proofErr w:type="spellStart"/>
+      <w:r>
+        <w:t>Leykin</w:t>
+      </w:r>
+      <w:proofErr w:type="spellEnd"/>
+      <w:r>
+        <w:t xml:space="preserve"> and </w:t>
+      </w:r>
+      <w:proofErr w:type="spellStart"/>
       <w:r>
         <w:t>Tuceryan</w:t>
       </w:r>
+      <w:proofErr w:type="spellEnd"/>
       <w:r>
         <w:t xml:space="preserve"> capture the field of view of the user and classify this image into zones where digital text would be readable or unreadable </w:t>
       </w:r>
@@ -3988,7 +4184,11 @@
         <w:t>are</w:t>
       </w:r>
       <w:r>
-        <w:t xml:space="preserve"> seen in their original hue and lightness. Another solu</w:t>
+        <w:t xml:space="preserve"> seen in their original hue and lightness. Another </w:t>
+      </w:r>
+      <w:proofErr w:type="spellStart"/>
+      <w:r>
+        <w:t>solu</w:t>
       </w:r>
       <w:r>
         <w:t>-</w:t>
@@ -3996,6 +4196,7 @@
       <w:r>
         <w:t>tion</w:t>
       </w:r>
+      <w:proofErr w:type="spellEnd"/>
       <w:r>
         <w:t xml:space="preserve"> is to control the illumination of the physical objects in a way that areas behind digital content remain in the dark. Noda et al. explored this approach by constraining </w:t>
       </w:r>
@@ -4024,7 +4225,23 @@
         <w:fldChar w:fldCharType="end"/>
       </w:r>
       <w:r>
-        <w:t xml:space="preserve">, while Bimber and Frölich implement it via occlusion </w:t>
+        <w:t xml:space="preserve">, while </w:t>
+      </w:r>
+      <w:proofErr w:type="spellStart"/>
+      <w:r>
+        <w:t>Bimber</w:t>
+      </w:r>
+      <w:proofErr w:type="spellEnd"/>
+      <w:r>
+        <w:t xml:space="preserve"> and </w:t>
+      </w:r>
+      <w:proofErr w:type="spellStart"/>
+      <w:r>
+        <w:t>Frölich</w:t>
+      </w:r>
+      <w:proofErr w:type="spellEnd"/>
+      <w:r>
+        <w:t xml:space="preserve"> implement it via occlusion </w:t>
       </w:r>
       <w:r>
         <w:t xml:space="preserve">shadows in a virtual showcase </w:t>
@@ -4059,9 +4276,11 @@
       <w:r>
         <w:t xml:space="preserve">, such as </w:t>
       </w:r>
+      <w:proofErr w:type="spellStart"/>
       <w:r>
         <w:t>Inami</w:t>
       </w:r>
+      <w:proofErr w:type="spellEnd"/>
       <w:r>
         <w:t xml:space="preserve"> et al.’s usage of retro-reflective material as optical camouflage </w:t>
       </w:r>
@@ -4113,7 +4332,15 @@
       </w:pPr>
       <w:r>
         <w:lastRenderedPageBreak/>
-        <w:t xml:space="preserve">The field of projector-based spatial AR studied color correction as a way to enable projections on non-white or textured surfaces. Nayar </w:t>
+        <w:t xml:space="preserve">The field of projector-based spatial AR studied color correction as a way to enable projections on non-white or textured surfaces. </w:t>
+      </w:r>
+      <w:proofErr w:type="spellStart"/>
+      <w:r>
+        <w:t>Nayar</w:t>
+      </w:r>
+      <w:proofErr w:type="spellEnd"/>
+      <w:r>
+        <w:t xml:space="preserve"> </w:t>
       </w:r>
       <w:r>
         <w:t>et al</w:t>
@@ -4149,7 +4376,15 @@
         <w:t>patterns</w:t>
       </w:r>
       <w:r>
-        <w:t xml:space="preserve"> are projected on the projection surface and the resulting blended images are processed to obtain compensation matrixes. The calibration phase is repeated for each new projection surface or when lighting conditions change. Bimber </w:t>
+        <w:t xml:space="preserve"> are projected on the projection surface and the resulting blended images are processed to obtain compensation matrixes. The calibration phase is repeated for each new projection surface or when lighting conditions change. </w:t>
+      </w:r>
+      <w:proofErr w:type="spellStart"/>
+      <w:r>
+        <w:t>Bimber</w:t>
+      </w:r>
+      <w:proofErr w:type="spellEnd"/>
+      <w:r>
+        <w:t xml:space="preserve"> </w:t>
       </w:r>
       <w:r>
         <w:t>et al</w:t>
@@ -4185,7 +4420,15 @@
         <w:fldChar w:fldCharType="end"/>
       </w:r>
       <w:r>
-        <w:t xml:space="preserve">. Grossberg et al. extended the radiometric model to include ambient light </w:t>
+        <w:t xml:space="preserve">. </w:t>
+      </w:r>
+      <w:proofErr w:type="spellStart"/>
+      <w:r>
+        <w:t>Grossberg</w:t>
+      </w:r>
+      <w:proofErr w:type="spellEnd"/>
+      <w:r>
+        <w:t xml:space="preserve"> et al. extended the radiometric model to include ambient light </w:t>
       </w:r>
       <w:r>
         <w:fldChar w:fldCharType="begin"/>
@@ -4209,10 +4452,32 @@
         <w:rPr>
           <w:highlight w:val="yellow"/>
         </w:rPr>
-        <w:t>[Ashdown, Menk]</w:t>
-      </w:r>
-      <w:r>
-        <w:t>. Weiland et al. studied colorimetric compensation in see-through displays, and proposed a subtraction compensation model which is based on both color differences and the human eyes adaptive range</w:t>
+        <w:t xml:space="preserve">[Ashdown, </w:t>
+      </w:r>
+      <w:proofErr w:type="spellStart"/>
+      <w:r>
+        <w:rPr>
+          <w:highlight w:val="yellow"/>
+        </w:rPr>
+        <w:t>Menk</w:t>
+      </w:r>
+      <w:proofErr w:type="spellEnd"/>
+      <w:r>
+        <w:rPr>
+          <w:highlight w:val="yellow"/>
+        </w:rPr>
+        <w:t>]</w:t>
+      </w:r>
+      <w:r>
+        <w:t xml:space="preserve">. </w:t>
+      </w:r>
+      <w:proofErr w:type="spellStart"/>
+      <w:r>
+        <w:t>Weiland</w:t>
+      </w:r>
+      <w:proofErr w:type="spellEnd"/>
+      <w:r>
+        <w:t xml:space="preserve"> et al. studied colorimetric compensation in see-through displays, and proposed a subtraction compensation model which is based on both color differences and the human eyes adaptive range</w:t>
       </w:r>
       <w:r>
         <w:t xml:space="preserve"> </w:t>
@@ -5852,8 +6117,13 @@
         <w:t xml:space="preserve">transparent acrylic surface covered with </w:t>
       </w:r>
       <w:r>
-        <w:t>a Lumisty</w:t>
-      </w:r>
+        <w:t xml:space="preserve">a </w:t>
+      </w:r>
+      <w:proofErr w:type="spellStart"/>
+      <w:r>
+        <w:t>Lumisty</w:t>
+      </w:r>
+      <w:proofErr w:type="spellEnd"/>
       <w:r>
         <w:t xml:space="preserve"> MFY 2555 </w:t>
       </w:r>
@@ -5941,7 +6211,15 @@
         <w:t xml:space="preserve"> which has a 240x320 transparent OLED disp</w:t>
       </w:r>
       <w:r>
-        <w:t>lay at 167 ppi, hereafter called the T-OLED display.</w:t>
+        <w:t xml:space="preserve">lay at 167 </w:t>
+      </w:r>
+      <w:proofErr w:type="spellStart"/>
+      <w:r>
+        <w:t>ppi</w:t>
+      </w:r>
+      <w:proofErr w:type="spellEnd"/>
+      <w:r>
+        <w:t>, hereafter called the T-OLED display.</w:t>
       </w:r>
       <w:r>
         <w:t xml:space="preserve"> The </w:t>
@@ -5982,7 +6260,15 @@
         <w:t>we used a Konica Minolta CS-200 luminance and color meter at a 0.2 degrees angle (standard observer angle).</w:t>
       </w:r>
       <w:r>
-        <w:t xml:space="preserve"> For both p2200 and p3700 displays we measured the XYZ white points of the Lumisty surface at 5 different points: one near the each of the display’s four corners and one in the center. For both projectors all measurements of the white point remained the same</w:t>
+        <w:t xml:space="preserve"> For both p2200 and p3700 displays we measured the XYZ white points of the </w:t>
+      </w:r>
+      <w:proofErr w:type="spellStart"/>
+      <w:r>
+        <w:t>Lumisty</w:t>
+      </w:r>
+      <w:proofErr w:type="spellEnd"/>
+      <w:r>
+        <w:t xml:space="preserve"> surface at 5 different points: one near the each of the display’s four corners and one in the center. For both projectors all measurements of the white point remained the same</w:t>
       </w:r>
       <w:r>
         <w:t>. Based on these results w</w:t>
@@ -6021,7 +6307,17 @@
         </w:numPr>
       </w:pPr>
       <w:r>
-        <w:t>See-through showing white and bg LCD turned off.</w:t>
+        <w:t xml:space="preserve">See-through showing white and </w:t>
+      </w:r>
+      <w:proofErr w:type="spellStart"/>
+      <w:proofErr w:type="gramStart"/>
+      <w:r>
+        <w:t>bg</w:t>
+      </w:r>
+      <w:proofErr w:type="spellEnd"/>
+      <w:proofErr w:type="gramEnd"/>
+      <w:r>
+        <w:t xml:space="preserve"> LCD turned off.</w:t>
       </w:r>
     </w:p>
     <w:p>
@@ -6033,7 +6329,17 @@
         </w:numPr>
       </w:pPr>
       <w:r>
-        <w:t>Both see-through and bg LCD showing white.</w:t>
+        <w:t xml:space="preserve">Both see-through and </w:t>
+      </w:r>
+      <w:proofErr w:type="spellStart"/>
+      <w:proofErr w:type="gramStart"/>
+      <w:r>
+        <w:t>bg</w:t>
+      </w:r>
+      <w:proofErr w:type="spellEnd"/>
+      <w:proofErr w:type="gramEnd"/>
+      <w:r>
+        <w:t xml:space="preserve"> LCD showing white.</w:t>
       </w:r>
     </w:p>
     <w:p>
@@ -6118,7 +6424,11 @@
         <w:t>unveiling</w:t>
       </w:r>
       <w:r>
-        <w:t xml:space="preserve"> the f</w:t>
+        <w:t xml:space="preserve"> the </w:t>
+      </w:r>
+      <w:proofErr w:type="spellStart"/>
+      <w:r>
+        <w:t>f</w:t>
       </w:r>
       <w:r>
         <w:rPr>
@@ -6126,8 +6436,13 @@
         </w:rPr>
         <w:t>dDC</w:t>
       </w:r>
-      <w:r>
-        <w:t xml:space="preserve"> and f</w:t>
+      <w:proofErr w:type="spellEnd"/>
+      <w:r>
+        <w:t xml:space="preserve"> and </w:t>
+      </w:r>
+      <w:proofErr w:type="spellStart"/>
+      <w:r>
+        <w:t>f</w:t>
       </w:r>
       <w:r>
         <w:rPr>
@@ -6135,6 +6450,7 @@
         </w:rPr>
         <w:t>dBC</w:t>
       </w:r>
+      <w:proofErr w:type="spellEnd"/>
       <w:r>
         <w:t xml:space="preserve"> distortion functions of equation 2. </w:t>
       </w:r>
@@ -6263,6 +6579,7 @@
                               <w:jc w:val="left"/>
                             </w:pPr>
                             <w:bookmarkStart w:id="10" w:name="_Ref354424526"/>
+                            <w:proofErr w:type="gramStart"/>
                             <w:r>
                               <w:t xml:space="preserve">Figure </w:t>
                             </w:r>
@@ -6286,7 +6603,11 @@
                             </w:r>
                             <w:bookmarkEnd w:id="10"/>
                             <w:r>
-                              <w:t>. (A) RGB gamut on the LAB color space, (B) the binned gamut, and the binned profile for the (C) p3700 and (D) p2200 projector-based displays, and for (E) for the T-OLED display.</w:t>
+                              <w:t>.</w:t>
+                            </w:r>
+                            <w:proofErr w:type="gramEnd"/>
+                            <w:r>
+                              <w:t xml:space="preserve"> (A) RGB gamut on the LAB color space, (B) the binned gamut, and the binned profile for the (C) p3700 and (D) p2200 projector-based displays, and for (E) for the T-OLED display.</w:t>
                             </w:r>
                           </w:p>
                         </w:txbxContent>
@@ -6373,6 +6694,7 @@
                         <w:jc w:val="left"/>
                       </w:pPr>
                       <w:bookmarkStart w:id="11" w:name="_Ref354424526"/>
+                      <w:proofErr w:type="gramStart"/>
                       <w:r>
                         <w:t xml:space="preserve">Figure </w:t>
                       </w:r>
@@ -6396,7 +6718,11 @@
                       </w:r>
                       <w:bookmarkEnd w:id="11"/>
                       <w:r>
-                        <w:t>. (A) RGB gamut on the LAB color space, (B) the binned gamut, and the binned profile for the (C) p3700 and (D) p2200 projector-based displays, and for (E) for the T-OLED display.</w:t>
+                        <w:t>.</w:t>
+                      </w:r>
+                      <w:proofErr w:type="gramEnd"/>
+                      <w:r>
+                        <w:t xml:space="preserve"> (A) RGB gamut on the LAB color space, (B) the binned gamut, and the binned profile for the (C) p3700 and (D) p2200 projector-based displays, and for (E) for the T-OLED display.</w:t>
                       </w:r>
                     </w:p>
                   </w:txbxContent>
@@ -6414,7 +6740,11 @@
         <w:t xml:space="preserve">a </w:t>
       </w:r>
       <w:r>
-        <w:t>model of the f</w:t>
+        <w:t xml:space="preserve">model of the </w:t>
+      </w:r>
+      <w:proofErr w:type="spellStart"/>
+      <w:r>
+        <w:t>f</w:t>
       </w:r>
       <w:r>
         <w:rPr>
@@ -6422,6 +6752,7 @@
         </w:rPr>
         <w:t>dDC</w:t>
       </w:r>
+      <w:proofErr w:type="spellEnd"/>
       <w:r>
         <w:t xml:space="preserve"> distortion function called the binned-profile model (BP). The BP model </w:t>
       </w:r>
@@ -6458,8 +6789,13 @@
       <w:r>
         <w:t xml:space="preserve">LAB color space into boxes of 5×5×5 – a method proposed by </w:t>
       </w:r>
-      <w:r>
-        <w:t xml:space="preserve">Heer and Stone </w:t>
+      <w:proofErr w:type="spellStart"/>
+      <w:r>
+        <w:t>Heer</w:t>
+      </w:r>
+      <w:proofErr w:type="spellEnd"/>
+      <w:r>
+        <w:t xml:space="preserve"> and Stone </w:t>
       </w:r>
       <w:r>
         <w:fldChar w:fldCharType="begin"/>
@@ -6755,44 +7091,119 @@
                               <w:pStyle w:val="Text"/>
                               <w:ind w:firstLine="0"/>
                             </w:pPr>
-                            <w:r>
-                              <w:t>BP_prediction(display, foreground, background)</w:t>
+                            <w:proofErr w:type="spellStart"/>
+                            <w:r>
+                              <w:t>BP_</w:t>
+                            </w:r>
+                            <w:proofErr w:type="gramStart"/>
+                            <w:r>
+                              <w:t>prediction</w:t>
+                            </w:r>
+                            <w:proofErr w:type="spellEnd"/>
+                            <w:r>
+                              <w:t>(</w:t>
+                            </w:r>
+                            <w:proofErr w:type="gramEnd"/>
+                            <w:r>
+                              <w:t>display, foreground, background)</w:t>
                             </w:r>
                           </w:p>
                           <w:p>
                             <w:pPr>
                               <w:pStyle w:val="Text"/>
                             </w:pPr>
-                            <w:r>
-                              <w:t>binned_foreground = findBin(foreground)</w:t>
+                            <w:proofErr w:type="spellStart"/>
+                            <w:r>
+                              <w:t>binned_foreground</w:t>
+                            </w:r>
+                            <w:proofErr w:type="spellEnd"/>
+                            <w:r>
+                              <w:t xml:space="preserve"> = </w:t>
+                            </w:r>
+                            <w:proofErr w:type="spellStart"/>
+                            <w:proofErr w:type="gramStart"/>
+                            <w:r>
+                              <w:t>findBin</w:t>
+                            </w:r>
+                            <w:proofErr w:type="spellEnd"/>
+                            <w:r>
+                              <w:t>(</w:t>
+                            </w:r>
+                            <w:proofErr w:type="gramEnd"/>
+                            <w:r>
+                              <w:t>foreground)</w:t>
                             </w:r>
                           </w:p>
                           <w:p>
                             <w:pPr>
                               <w:pStyle w:val="Text"/>
                             </w:pPr>
-                            <w:r>
-                              <w:t>display_foreground = lookup(display , binned_foreground)</w:t>
+                            <w:proofErr w:type="spellStart"/>
+                            <w:r>
+                              <w:t>display_foreground</w:t>
+                            </w:r>
+                            <w:proofErr w:type="spellEnd"/>
+                            <w:r>
+                              <w:t xml:space="preserve"> = </w:t>
+                            </w:r>
+                            <w:proofErr w:type="gramStart"/>
+                            <w:r>
+                              <w:t>lookup(</w:t>
+                            </w:r>
+                            <w:proofErr w:type="gramEnd"/>
+                            <w:r>
+                              <w:t xml:space="preserve">display , </w:t>
+                            </w:r>
+                            <w:proofErr w:type="spellStart"/>
+                            <w:r>
+                              <w:t>binned_foreground</w:t>
+                            </w:r>
+                            <w:proofErr w:type="spellEnd"/>
+                            <w:r>
+                              <w:t>)</w:t>
                             </w:r>
                           </w:p>
                           <w:p>
                             <w:pPr>
                               <w:pStyle w:val="Text"/>
                             </w:pPr>
-                            <w:r>
-                              <w:t>prediction = addXYZ(display_foreground, background)</w:t>
+                            <w:proofErr w:type="gramStart"/>
+                            <w:r>
+                              <w:t>prediction</w:t>
+                            </w:r>
+                            <w:proofErr w:type="gramEnd"/>
+                            <w:r>
+                              <w:t xml:space="preserve"> = </w:t>
+                            </w:r>
+                            <w:proofErr w:type="spellStart"/>
+                            <w:r>
+                              <w:t>addXYZ</w:t>
+                            </w:r>
+                            <w:proofErr w:type="spellEnd"/>
+                            <w:r>
+                              <w:t>(</w:t>
+                            </w:r>
+                            <w:proofErr w:type="spellStart"/>
+                            <w:r>
+                              <w:t>display_foreground</w:t>
+                            </w:r>
+                            <w:proofErr w:type="spellEnd"/>
+                            <w:r>
+                              <w:t>, background)</w:t>
                             </w:r>
                           </w:p>
                           <w:p>
                             <w:pPr>
                               <w:pStyle w:val="Text"/>
                             </w:pPr>
+                            <w:proofErr w:type="gramStart"/>
                             <w:r>
                               <w:rPr>
                                 <w:b/>
                               </w:rPr>
                               <w:t>return</w:t>
                             </w:r>
+                            <w:proofErr w:type="gramEnd"/>
                             <w:r>
                               <w:t xml:space="preserve"> prediction</w:t>
                             </w:r>
@@ -6806,8 +7217,13 @@
                               </w:numPr>
                               <w:jc w:val="left"/>
                             </w:pPr>
-                            <w:r>
-                              <w:t>Listing 1. Binned-Profile prediction algorithm</w:t>
+                            <w:proofErr w:type="gramStart"/>
+                            <w:r>
+                              <w:t>Listing 1.</w:t>
+                            </w:r>
+                            <w:proofErr w:type="gramEnd"/>
+                            <w:r>
+                              <w:t xml:space="preserve"> Binned-Profile prediction algorithm</w:t>
                             </w:r>
                           </w:p>
                           <w:p>
@@ -6837,44 +7253,119 @@
                         <w:pStyle w:val="Text"/>
                         <w:ind w:firstLine="0"/>
                       </w:pPr>
-                      <w:r>
-                        <w:t>BP_prediction(display, foreground, background)</w:t>
+                      <w:proofErr w:type="spellStart"/>
+                      <w:r>
+                        <w:t>BP_</w:t>
+                      </w:r>
+                      <w:proofErr w:type="gramStart"/>
+                      <w:r>
+                        <w:t>prediction</w:t>
+                      </w:r>
+                      <w:proofErr w:type="spellEnd"/>
+                      <w:r>
+                        <w:t>(</w:t>
+                      </w:r>
+                      <w:proofErr w:type="gramEnd"/>
+                      <w:r>
+                        <w:t>display, foreground, background)</w:t>
                       </w:r>
                     </w:p>
                     <w:p>
                       <w:pPr>
                         <w:pStyle w:val="Text"/>
                       </w:pPr>
-                      <w:r>
-                        <w:t>binned_foreground = findBin(foreground)</w:t>
+                      <w:proofErr w:type="spellStart"/>
+                      <w:r>
+                        <w:t>binned_foreground</w:t>
+                      </w:r>
+                      <w:proofErr w:type="spellEnd"/>
+                      <w:r>
+                        <w:t xml:space="preserve"> = </w:t>
+                      </w:r>
+                      <w:proofErr w:type="spellStart"/>
+                      <w:proofErr w:type="gramStart"/>
+                      <w:r>
+                        <w:t>findBin</w:t>
+                      </w:r>
+                      <w:proofErr w:type="spellEnd"/>
+                      <w:r>
+                        <w:t>(</w:t>
+                      </w:r>
+                      <w:proofErr w:type="gramEnd"/>
+                      <w:r>
+                        <w:t>foreground)</w:t>
                       </w:r>
                     </w:p>
                     <w:p>
                       <w:pPr>
                         <w:pStyle w:val="Text"/>
                       </w:pPr>
-                      <w:r>
-                        <w:t>display_foreground = lookup(display , binned_foreground)</w:t>
+                      <w:proofErr w:type="spellStart"/>
+                      <w:r>
+                        <w:t>display_foreground</w:t>
+                      </w:r>
+                      <w:proofErr w:type="spellEnd"/>
+                      <w:r>
+                        <w:t xml:space="preserve"> = </w:t>
+                      </w:r>
+                      <w:proofErr w:type="gramStart"/>
+                      <w:r>
+                        <w:t>lookup(</w:t>
+                      </w:r>
+                      <w:proofErr w:type="gramEnd"/>
+                      <w:r>
+                        <w:t xml:space="preserve">display , </w:t>
+                      </w:r>
+                      <w:proofErr w:type="spellStart"/>
+                      <w:r>
+                        <w:t>binned_foreground</w:t>
+                      </w:r>
+                      <w:proofErr w:type="spellEnd"/>
+                      <w:r>
+                        <w:t>)</w:t>
                       </w:r>
                     </w:p>
                     <w:p>
                       <w:pPr>
                         <w:pStyle w:val="Text"/>
                       </w:pPr>
-                      <w:r>
-                        <w:t>prediction = addXYZ(display_foreground, background)</w:t>
+                      <w:proofErr w:type="gramStart"/>
+                      <w:r>
+                        <w:t>prediction</w:t>
+                      </w:r>
+                      <w:proofErr w:type="gramEnd"/>
+                      <w:r>
+                        <w:t xml:space="preserve"> = </w:t>
+                      </w:r>
+                      <w:proofErr w:type="spellStart"/>
+                      <w:r>
+                        <w:t>addXYZ</w:t>
+                      </w:r>
+                      <w:proofErr w:type="spellEnd"/>
+                      <w:r>
+                        <w:t>(</w:t>
+                      </w:r>
+                      <w:proofErr w:type="spellStart"/>
+                      <w:r>
+                        <w:t>display_foreground</w:t>
+                      </w:r>
+                      <w:proofErr w:type="spellEnd"/>
+                      <w:r>
+                        <w:t>, background)</w:t>
                       </w:r>
                     </w:p>
                     <w:p>
                       <w:pPr>
                         <w:pStyle w:val="Text"/>
                       </w:pPr>
+                      <w:proofErr w:type="gramStart"/>
                       <w:r>
                         <w:rPr>
                           <w:b/>
                         </w:rPr>
                         <w:t>return</w:t>
                       </w:r>
+                      <w:proofErr w:type="gramEnd"/>
                       <w:r>
                         <w:t xml:space="preserve"> prediction</w:t>
                       </w:r>
@@ -6888,8 +7379,13 @@
                         </w:numPr>
                         <w:jc w:val="left"/>
                       </w:pPr>
-                      <w:r>
-                        <w:t>Listing 1. Binned-Profile prediction algorithm</w:t>
+                      <w:proofErr w:type="gramStart"/>
+                      <w:r>
+                        <w:t>Listing 1.</w:t>
+                      </w:r>
+                      <w:proofErr w:type="gramEnd"/>
+                      <w:r>
+                        <w:t xml:space="preserve"> Binned-Profile prediction algorithm</w:t>
                       </w:r>
                     </w:p>
                     <w:p>
@@ -7030,28 +7526,56 @@
                               <w:pStyle w:val="Text"/>
                               <w:ind w:firstLine="0"/>
                             </w:pPr>
-                            <w:r>
-                              <w:t>DM_prediction(foreground, background)</w:t>
+                            <w:proofErr w:type="spellStart"/>
+                            <w:r>
+                              <w:t>DM_</w:t>
+                            </w:r>
+                            <w:proofErr w:type="gramStart"/>
+                            <w:r>
+                              <w:t>prediction</w:t>
+                            </w:r>
+                            <w:proofErr w:type="spellEnd"/>
+                            <w:r>
+                              <w:t>(</w:t>
+                            </w:r>
+                            <w:proofErr w:type="gramEnd"/>
+                            <w:r>
+                              <w:t>foreground, background)</w:t>
                             </w:r>
                           </w:p>
                           <w:p>
                             <w:pPr>
                               <w:pStyle w:val="Text"/>
                             </w:pPr>
-                            <w:r>
-                              <w:t>prediction = addXYZ(foreground, background)</w:t>
+                            <w:proofErr w:type="gramStart"/>
+                            <w:r>
+                              <w:t>prediction</w:t>
+                            </w:r>
+                            <w:proofErr w:type="gramEnd"/>
+                            <w:r>
+                              <w:t xml:space="preserve"> = </w:t>
+                            </w:r>
+                            <w:proofErr w:type="spellStart"/>
+                            <w:r>
+                              <w:t>addXYZ</w:t>
+                            </w:r>
+                            <w:proofErr w:type="spellEnd"/>
+                            <w:r>
+                              <w:t>(foreground, background)</w:t>
                             </w:r>
                           </w:p>
                           <w:p>
                             <w:pPr>
                               <w:pStyle w:val="Text"/>
                             </w:pPr>
+                            <w:proofErr w:type="gramStart"/>
                             <w:r>
                               <w:rPr>
                                 <w:b/>
                               </w:rPr>
                               <w:t>return</w:t>
                             </w:r>
+                            <w:proofErr w:type="gramEnd"/>
                             <w:r>
                               <w:t xml:space="preserve"> prediction</w:t>
                             </w:r>
@@ -7065,8 +7589,13 @@
                               </w:numPr>
                               <w:jc w:val="left"/>
                             </w:pPr>
-                            <w:r>
-                              <w:t>Listing 2. Direct model prediction algorithm</w:t>
+                            <w:proofErr w:type="gramStart"/>
+                            <w:r>
+                              <w:t>Listing 2.</w:t>
+                            </w:r>
+                            <w:proofErr w:type="gramEnd"/>
+                            <w:r>
+                              <w:t xml:space="preserve"> Direct model prediction algorithm</w:t>
                             </w:r>
                           </w:p>
                         </w:txbxContent>
@@ -7090,28 +7619,56 @@
                         <w:pStyle w:val="Text"/>
                         <w:ind w:firstLine="0"/>
                       </w:pPr>
-                      <w:r>
-                        <w:t>DM_prediction(foreground, background)</w:t>
+                      <w:proofErr w:type="spellStart"/>
+                      <w:r>
+                        <w:t>DM_</w:t>
+                      </w:r>
+                      <w:proofErr w:type="gramStart"/>
+                      <w:r>
+                        <w:t>prediction</w:t>
+                      </w:r>
+                      <w:proofErr w:type="spellEnd"/>
+                      <w:r>
+                        <w:t>(</w:t>
+                      </w:r>
+                      <w:proofErr w:type="gramEnd"/>
+                      <w:r>
+                        <w:t>foreground, background)</w:t>
                       </w:r>
                     </w:p>
                     <w:p>
                       <w:pPr>
                         <w:pStyle w:val="Text"/>
                       </w:pPr>
-                      <w:r>
-                        <w:t>prediction = addXYZ(foreground, background)</w:t>
+                      <w:proofErr w:type="gramStart"/>
+                      <w:r>
+                        <w:t>prediction</w:t>
+                      </w:r>
+                      <w:proofErr w:type="gramEnd"/>
+                      <w:r>
+                        <w:t xml:space="preserve"> = </w:t>
+                      </w:r>
+                      <w:proofErr w:type="spellStart"/>
+                      <w:r>
+                        <w:t>addXYZ</w:t>
+                      </w:r>
+                      <w:proofErr w:type="spellEnd"/>
+                      <w:r>
+                        <w:t>(foreground, background)</w:t>
                       </w:r>
                     </w:p>
                     <w:p>
                       <w:pPr>
                         <w:pStyle w:val="Text"/>
                       </w:pPr>
+                      <w:proofErr w:type="gramStart"/>
                       <w:r>
                         <w:rPr>
                           <w:b/>
                         </w:rPr>
                         <w:t>return</w:t>
                       </w:r>
+                      <w:proofErr w:type="gramEnd"/>
                       <w:r>
                         <w:t xml:space="preserve"> prediction</w:t>
                       </w:r>
@@ -7125,8 +7682,13 @@
                         </w:numPr>
                         <w:jc w:val="left"/>
                       </w:pPr>
-                      <w:r>
-                        <w:t>Listing 2. Direct model prediction algorithm</w:t>
+                      <w:proofErr w:type="gramStart"/>
+                      <w:r>
+                        <w:t>Listing 2.</w:t>
+                      </w:r>
+                      <w:proofErr w:type="gramEnd"/>
+                      <w:r>
+                        <w:t xml:space="preserve"> Direct model prediction algorithm</w:t>
                       </w:r>
                     </w:p>
                   </w:txbxContent>
@@ -7149,7 +7711,11 @@
       </w:pPr>
       <w:r>
         <w:lastRenderedPageBreak/>
-        <w:t>Chromatic adaptation transformation (CAT) is an established method to estimate the actual colors a display can reproduce based on the brightest white it can emit. In other words, CAT could potentially account for the f</w:t>
+        <w:t xml:space="preserve">Chromatic adaptation transformation (CAT) is an established method to estimate the actual colors a display can reproduce based on the brightest white it can emit. In other words, CAT could potentially account for the </w:t>
+      </w:r>
+      <w:proofErr w:type="spellStart"/>
+      <w:r>
+        <w:t>f</w:t>
       </w:r>
       <w:r>
         <w:rPr>
@@ -7157,6 +7723,7 @@
         </w:rPr>
         <w:t>dDC</w:t>
       </w:r>
+      <w:proofErr w:type="spellEnd"/>
       <w:r>
         <w:t xml:space="preserve"> distortion function of see-through displays. CAT is based on matrices and researchers have proposed CAT models which rely on different matrices. We chose three popular CAT models for our </w:t>
       </w:r>
@@ -7191,8 +7758,13 @@
         <w:t xml:space="preserve">, </w:t>
       </w:r>
       <w:r>
-        <w:t>Von Kries</w:t>
-      </w:r>
+        <w:t xml:space="preserve">Von </w:t>
+      </w:r>
+      <w:proofErr w:type="spellStart"/>
+      <w:r>
+        <w:t>Kries</w:t>
+      </w:r>
+      <w:proofErr w:type="spellEnd"/>
       <w:r>
         <w:t xml:space="preserve"> </w:t>
       </w:r>
@@ -7364,36 +7936,87 @@
                               <w:pStyle w:val="Text"/>
                               <w:ind w:firstLine="0"/>
                             </w:pPr>
-                            <w:r>
-                              <w:t>CAT_prediction(CATmatrix, foreground, background)</w:t>
+                            <w:proofErr w:type="spellStart"/>
+                            <w:r>
+                              <w:t>CAT_</w:t>
+                            </w:r>
+                            <w:proofErr w:type="gramStart"/>
+                            <w:r>
+                              <w:t>prediction</w:t>
+                            </w:r>
+                            <w:proofErr w:type="spellEnd"/>
+                            <w:r>
+                              <w:t>(</w:t>
+                            </w:r>
+                            <w:proofErr w:type="spellStart"/>
+                            <w:proofErr w:type="gramEnd"/>
+                            <w:r>
+                              <w:t>CATmatrix</w:t>
+                            </w:r>
+                            <w:proofErr w:type="spellEnd"/>
+                            <w:r>
+                              <w:t>, foreground, background)</w:t>
                             </w:r>
                           </w:p>
                           <w:p>
                             <w:pPr>
                               <w:pStyle w:val="Text"/>
                             </w:pPr>
-                            <w:r>
-                              <w:t>cat_foreground = foreground × CATmatrix</w:t>
-                            </w:r>
+                            <w:proofErr w:type="spellStart"/>
+                            <w:r>
+                              <w:t>cat_foreground</w:t>
+                            </w:r>
+                            <w:proofErr w:type="spellEnd"/>
+                            <w:r>
+                              <w:t xml:space="preserve"> = foreground × </w:t>
+                            </w:r>
+                            <w:proofErr w:type="spellStart"/>
+                            <w:r>
+                              <w:t>CATmatrix</w:t>
+                            </w:r>
+                            <w:proofErr w:type="spellEnd"/>
                           </w:p>
                           <w:p>
                             <w:pPr>
                               <w:pStyle w:val="Text"/>
                             </w:pPr>
-                            <w:r>
-                              <w:t>prediction = addXYZ(cat_foreground, background)</w:t>
+                            <w:proofErr w:type="gramStart"/>
+                            <w:r>
+                              <w:t>prediction</w:t>
+                            </w:r>
+                            <w:proofErr w:type="gramEnd"/>
+                            <w:r>
+                              <w:t xml:space="preserve"> = </w:t>
+                            </w:r>
+                            <w:proofErr w:type="spellStart"/>
+                            <w:r>
+                              <w:t>addXYZ</w:t>
+                            </w:r>
+                            <w:proofErr w:type="spellEnd"/>
+                            <w:r>
+                              <w:t>(</w:t>
+                            </w:r>
+                            <w:proofErr w:type="spellStart"/>
+                            <w:r>
+                              <w:t>cat_foreground</w:t>
+                            </w:r>
+                            <w:proofErr w:type="spellEnd"/>
+                            <w:r>
+                              <w:t>, background)</w:t>
                             </w:r>
                           </w:p>
                           <w:p>
                             <w:pPr>
                               <w:pStyle w:val="Text"/>
                             </w:pPr>
+                            <w:proofErr w:type="gramStart"/>
                             <w:r>
                               <w:rPr>
                                 <w:b/>
                               </w:rPr>
                               <w:t>return</w:t>
                             </w:r>
+                            <w:proofErr w:type="gramEnd"/>
                             <w:r>
                               <w:t xml:space="preserve"> prediction</w:t>
                             </w:r>
@@ -7407,8 +8030,13 @@
                               </w:numPr>
                               <w:jc w:val="left"/>
                             </w:pPr>
-                            <w:r>
-                              <w:t>Listing 3. CAT model prediction algorithm</w:t>
+                            <w:proofErr w:type="gramStart"/>
+                            <w:r>
+                              <w:t>Listing 3.</w:t>
+                            </w:r>
+                            <w:proofErr w:type="gramEnd"/>
+                            <w:r>
+                              <w:t xml:space="preserve"> CAT model prediction algorithm</w:t>
                             </w:r>
                           </w:p>
                         </w:txbxContent>
@@ -7432,36 +8060,87 @@
                         <w:pStyle w:val="Text"/>
                         <w:ind w:firstLine="0"/>
                       </w:pPr>
-                      <w:r>
-                        <w:t>CAT_prediction(CATmatrix, foreground, background)</w:t>
+                      <w:proofErr w:type="spellStart"/>
+                      <w:r>
+                        <w:t>CAT_</w:t>
+                      </w:r>
+                      <w:proofErr w:type="gramStart"/>
+                      <w:r>
+                        <w:t>prediction</w:t>
+                      </w:r>
+                      <w:proofErr w:type="spellEnd"/>
+                      <w:r>
+                        <w:t>(</w:t>
+                      </w:r>
+                      <w:proofErr w:type="spellStart"/>
+                      <w:proofErr w:type="gramEnd"/>
+                      <w:r>
+                        <w:t>CATmatrix</w:t>
+                      </w:r>
+                      <w:proofErr w:type="spellEnd"/>
+                      <w:r>
+                        <w:t>, foreground, background)</w:t>
                       </w:r>
                     </w:p>
                     <w:p>
                       <w:pPr>
                         <w:pStyle w:val="Text"/>
                       </w:pPr>
-                      <w:r>
-                        <w:t>cat_foreground = foreground × CATmatrix</w:t>
-                      </w:r>
+                      <w:proofErr w:type="spellStart"/>
+                      <w:r>
+                        <w:t>cat_foreground</w:t>
+                      </w:r>
+                      <w:proofErr w:type="spellEnd"/>
+                      <w:r>
+                        <w:t xml:space="preserve"> = foreground × </w:t>
+                      </w:r>
+                      <w:proofErr w:type="spellStart"/>
+                      <w:r>
+                        <w:t>CATmatrix</w:t>
+                      </w:r>
+                      <w:proofErr w:type="spellEnd"/>
                     </w:p>
                     <w:p>
                       <w:pPr>
                         <w:pStyle w:val="Text"/>
                       </w:pPr>
-                      <w:r>
-                        <w:t>prediction = addXYZ(cat_foreground, background)</w:t>
+                      <w:proofErr w:type="gramStart"/>
+                      <w:r>
+                        <w:t>prediction</w:t>
+                      </w:r>
+                      <w:proofErr w:type="gramEnd"/>
+                      <w:r>
+                        <w:t xml:space="preserve"> = </w:t>
+                      </w:r>
+                      <w:proofErr w:type="spellStart"/>
+                      <w:r>
+                        <w:t>addXYZ</w:t>
+                      </w:r>
+                      <w:proofErr w:type="spellEnd"/>
+                      <w:r>
+                        <w:t>(</w:t>
+                      </w:r>
+                      <w:proofErr w:type="spellStart"/>
+                      <w:r>
+                        <w:t>cat_foreground</w:t>
+                      </w:r>
+                      <w:proofErr w:type="spellEnd"/>
+                      <w:r>
+                        <w:t>, background)</w:t>
                       </w:r>
                     </w:p>
                     <w:p>
                       <w:pPr>
                         <w:pStyle w:val="Text"/>
                       </w:pPr>
+                      <w:proofErr w:type="gramStart"/>
                       <w:r>
                         <w:rPr>
                           <w:b/>
                         </w:rPr>
                         <w:t>return</w:t>
                       </w:r>
+                      <w:proofErr w:type="gramEnd"/>
                       <w:r>
                         <w:t xml:space="preserve"> prediction</w:t>
                       </w:r>
@@ -7475,8 +8154,13 @@
                         </w:numPr>
                         <w:jc w:val="left"/>
                       </w:pPr>
-                      <w:r>
-                        <w:t>Listing 3. CAT model prediction algorithm</w:t>
+                      <w:proofErr w:type="gramStart"/>
+                      <w:r>
+                        <w:t>Listing 3.</w:t>
+                      </w:r>
+                      <w:proofErr w:type="gramEnd"/>
+                      <w:r>
+                        <w:t xml:space="preserve"> CAT model prediction algorithm</w:t>
                       </w:r>
                     </w:p>
                   </w:txbxContent>
@@ -7523,8 +8207,13 @@
         <w:fldChar w:fldCharType="separate"/>
       </w:r>
       <w:r>
-        <w:t>[27]</w:t>
-      </w:r>
+        <w:t>[27</w:t>
+      </w:r>
+      <w:proofErr w:type="gramStart"/>
+      <w:r>
+        <w:t>]</w:t>
+      </w:r>
+      <w:proofErr w:type="gramEnd"/>
       <w:r>
         <w:fldChar w:fldCharType="end"/>
       </w:r>
@@ -7607,7 +8296,11 @@
         <w:t xml:space="preserve">a camera could capture the real nature of background colors. </w:t>
       </w:r>
       <w:r>
-        <w:t>To account for the second distortion, i.e. the impact of the display medium on the background color described by the f</w:t>
+        <w:t xml:space="preserve">To account for the second distortion, i.e. the impact of the display medium on the background color described by the </w:t>
+      </w:r>
+      <w:proofErr w:type="spellStart"/>
+      <w:r>
+        <w:t>f</w:t>
       </w:r>
       <w:r>
         <w:rPr>
@@ -7615,6 +8308,7 @@
         </w:rPr>
         <w:t>dBC</w:t>
       </w:r>
+      <w:proofErr w:type="spellEnd"/>
       <w:r>
         <w:t xml:space="preserve"> distortion function, </w:t>
       </w:r>
@@ -7642,9 +8336,11 @@
       <w:r>
         <w:t xml:space="preserve">and </w:t>
       </w:r>
+      <w:proofErr w:type="gramStart"/>
       <w:r>
         <w:t xml:space="preserve">so </w:t>
       </w:r>
+      <w:proofErr w:type="gramEnd"/>
       <m:oMath>
         <m:sSub>
           <m:sSubPr>
@@ -7724,12 +8420,23 @@
         </w:rPr>
         <w:t xml:space="preserve">there is indeed an impact, and that such impact can be measured before blending occurs (see </w:t>
       </w:r>
+      <w:proofErr w:type="spellStart"/>
+      <w:proofErr w:type="gramStart"/>
       <w:r>
         <w:rPr>
           <w:rFonts w:eastAsiaTheme="minorEastAsia"/>
           <w:i/>
         </w:rPr>
-        <w:t>Bg Color in Display</w:t>
+        <w:t>Bg</w:t>
+      </w:r>
+      <w:proofErr w:type="spellEnd"/>
+      <w:proofErr w:type="gramEnd"/>
+      <w:r>
+        <w:rPr>
+          <w:rFonts w:eastAsiaTheme="minorEastAsia"/>
+          <w:i/>
+        </w:rPr>
+        <w:t xml:space="preserve"> Color in Display</w:t>
       </w:r>
       <w:r>
         <w:rPr>
@@ -7787,7 +8494,15 @@
         <w:pStyle w:val="Text"/>
       </w:pPr>
       <w:r>
-        <w:t xml:space="preserve">We considered 23 of the ColorChecker Color Rendition Chart </w:t>
+        <w:t xml:space="preserve">We considered 23 of the </w:t>
+      </w:r>
+      <w:proofErr w:type="spellStart"/>
+      <w:r>
+        <w:t>ColorChecker</w:t>
+      </w:r>
+      <w:proofErr w:type="spellEnd"/>
+      <w:r>
+        <w:t xml:space="preserve"> Color Rendition Chart </w:t>
       </w:r>
       <w:r>
         <w:fldChar w:fldCharType="begin"/>
@@ -7814,7 +8529,15 @@
         <w:t>th</w:t>
       </w:r>
       <w:r>
-        <w:t xml:space="preserve"> ColorChecker color is outside the gamut). We measured </w:t>
+        <w:t xml:space="preserve"> </w:t>
+      </w:r>
+      <w:proofErr w:type="spellStart"/>
+      <w:r>
+        <w:t>ColorChecker</w:t>
+      </w:r>
+      <w:proofErr w:type="spellEnd"/>
+      <w:r>
+        <w:t xml:space="preserve"> color is outside the gamut). We measured </w:t>
       </w:r>
       <w:r>
         <w:t xml:space="preserve">the </w:t>
@@ -7925,8 +8648,17 @@
         <w:t>L</w:t>
       </w:r>
       <w:r>
-        <w:t xml:space="preserve"> remains stable with an average change of 1.56 units in LAB; this means the background LCD displays the ColorChecker colors in a way that resembles how they are normally seem in nature. For the see-through displays the data shows displacement in </w:t>
-      </w:r>
+        <w:t xml:space="preserve"> remains stable with an average change of 1.56 units in LAB; this means the background LCD displays the </w:t>
+      </w:r>
+      <w:proofErr w:type="spellStart"/>
+      <w:r>
+        <w:t>ColorChecker</w:t>
+      </w:r>
+      <w:proofErr w:type="spellEnd"/>
+      <w:r>
+        <w:t xml:space="preserve"> colors in a way that resembles how they are normally seem in nature. For the see-through displays the data shows displacement in </w:t>
+      </w:r>
+      <w:proofErr w:type="gramStart"/>
       <w:r>
         <w:rPr>
           <w:i/>
@@ -7934,7 +8666,11 @@
         <w:t>a</w:t>
       </w:r>
       <w:r>
-        <w:t xml:space="preserve"> and </w:t>
+        <w:t xml:space="preserve"> and</w:t>
+      </w:r>
+      <w:proofErr w:type="gramEnd"/>
+      <w:r>
+        <w:t xml:space="preserve"> </w:t>
       </w:r>
       <w:r>
         <w:rPr>
@@ -7969,7 +8705,12 @@
         <w:ind w:firstLine="0"/>
       </w:pPr>
       <w:r>
-        <w:t>In order to access the prediction accuracy of the BP model and compare with the other models (CM and CATs) under the two background configurations (</w:t>
+        <w:t xml:space="preserve">In order to access the prediction accuracy of the BP model and compare with the other models (CM and CATs) under the two </w:t>
+      </w:r>
+      <w:bookmarkStart w:id="12" w:name="_GoBack"/>
+      <w:bookmarkEnd w:id="12"/>
+      <w:r>
+        <w:t>background configurations (</w:t>
       </w:r>
       <w:r>
         <w:rPr>
@@ -8115,8 +8856,9 @@
                               </w:numPr>
                               <w:jc w:val="left"/>
                             </w:pPr>
-                            <w:bookmarkStart w:id="12" w:name="_Ref354256425"/>
-                            <w:bookmarkStart w:id="13" w:name="_Ref354256421"/>
+                            <w:bookmarkStart w:id="13" w:name="_Ref354256425"/>
+                            <w:bookmarkStart w:id="14" w:name="_Ref354256421"/>
+                            <w:proofErr w:type="gramStart"/>
                             <w:r>
                               <w:t xml:space="preserve">Figure </w:t>
                             </w:r>
@@ -8138,11 +8880,31 @@
                             <w:r>
                               <w:fldChar w:fldCharType="end"/>
                             </w:r>
-                            <w:bookmarkEnd w:id="12"/>
-                            <w:r>
-                              <w:t xml:space="preserve">. ColorChecker bg color set as (A) shown by the background LCD, </w:t>
-                            </w:r>
                             <w:bookmarkEnd w:id="13"/>
+                            <w:r>
+                              <w:t>.</w:t>
+                            </w:r>
+                            <w:proofErr w:type="gramEnd"/>
+                            <w:r>
+                              <w:t xml:space="preserve"> </w:t>
+                            </w:r>
+                            <w:proofErr w:type="spellStart"/>
+                            <w:r>
+                              <w:t>ColorChecker</w:t>
+                            </w:r>
+                            <w:proofErr w:type="spellEnd"/>
+                            <w:r>
+                              <w:t xml:space="preserve"> </w:t>
+                            </w:r>
+                            <w:proofErr w:type="spellStart"/>
+                            <w:r>
+                              <w:t>bg</w:t>
+                            </w:r>
+                            <w:proofErr w:type="spellEnd"/>
+                            <w:r>
+                              <w:t xml:space="preserve"> color set as (A) shown by the background LCD, </w:t>
+                            </w:r>
+                            <w:bookmarkEnd w:id="14"/>
                             <w:r>
                               <w:t>(B) as seen through the p2200 and  p3700 displays, and (C) as seen through the T-OLED display. The bigger circles represent the original color, the smaller circle how it is measured in each condition.</w:t>
                             </w:r>
@@ -8231,8 +8993,9 @@
                         </w:numPr>
                         <w:jc w:val="left"/>
                       </w:pPr>
-                      <w:bookmarkStart w:id="14" w:name="_Ref354256425"/>
-                      <w:bookmarkStart w:id="15" w:name="_Ref354256421"/>
+                      <w:bookmarkStart w:id="15" w:name="_Ref354256425"/>
+                      <w:bookmarkStart w:id="16" w:name="_Ref354256421"/>
+                      <w:proofErr w:type="gramStart"/>
                       <w:r>
                         <w:t xml:space="preserve">Figure </w:t>
                       </w:r>
@@ -8254,11 +9017,31 @@
                       <w:r>
                         <w:fldChar w:fldCharType="end"/>
                       </w:r>
-                      <w:bookmarkEnd w:id="14"/>
-                      <w:r>
-                        <w:t xml:space="preserve">. ColorChecker bg color set as (A) shown by the background LCD, </w:t>
-                      </w:r>
                       <w:bookmarkEnd w:id="15"/>
+                      <w:r>
+                        <w:t>.</w:t>
+                      </w:r>
+                      <w:proofErr w:type="gramEnd"/>
+                      <w:r>
+                        <w:t xml:space="preserve"> </w:t>
+                      </w:r>
+                      <w:proofErr w:type="spellStart"/>
+                      <w:r>
+                        <w:t>ColorChecker</w:t>
+                      </w:r>
+                      <w:proofErr w:type="spellEnd"/>
+                      <w:r>
+                        <w:t xml:space="preserve"> </w:t>
+                      </w:r>
+                      <w:proofErr w:type="spellStart"/>
+                      <w:r>
+                        <w:t>bg</w:t>
+                      </w:r>
+                      <w:proofErr w:type="spellEnd"/>
+                      <w:r>
+                        <w:t xml:space="preserve"> color set as (A) shown by the background LCD, </w:t>
+                      </w:r>
+                      <w:bookmarkEnd w:id="16"/>
                       <w:r>
                         <w:t>(B) as seen through the p2200 and  p3700 displays, and (C) as seen through the T-OLED display. The bigger circles represent the original color, the smaller circle how it is measured in each condition.</w:t>
                       </w:r>
@@ -8275,7 +9058,15 @@
         <w:t xml:space="preserve"> </w:t>
       </w:r>
       <w:r>
-        <w:t xml:space="preserve">We used the 23 ColorChecker colors for backgrounds and 838 random foreground colors (10% of the size of the bin). We measured the resulting blending for each of our three displays capturing a total of 23×838 = 19.274 measurements per display and 19.274×3 = 57.822 measurements in total. </w:t>
+        <w:t xml:space="preserve">We used the 23 </w:t>
+      </w:r>
+      <w:proofErr w:type="spellStart"/>
+      <w:r>
+        <w:t>ColorChecker</w:t>
+      </w:r>
+      <w:proofErr w:type="spellEnd"/>
+      <w:r>
+        <w:t xml:space="preserve"> colors for backgrounds and 838 random foreground colors (10% of the size of the bin). We measured the resulting blending for each of our three displays capturing a total of 23×838 = 19.274 measurements per display and 19.274×3 = 57.822 measurements in total. </w:t>
       </w:r>
       <w:r>
         <w:t xml:space="preserve">We converted the blending measurements into CIE LAB using the white points from table 1. </w:t>
@@ -8346,7 +9137,7 @@
                   <wp:align>top</wp:align>
                 </wp:positionV>
                 <wp:extent cx="3061970" cy="979170"/>
-                <wp:effectExtent l="3810" t="0" r="1270" b="1905"/>
+                <wp:effectExtent l="0" t="0" r="5080" b="0"/>
                 <wp:wrapSquare wrapText="bothSides"/>
                 <wp:docPr id="12" name="Text Box 19"/>
                 <wp:cNvGraphicFramePr>
@@ -8397,10 +9188,10 @@
                                 <w:lang w:eastAsia="en-CA"/>
                               </w:rPr>
                               <w:drawing>
-                                <wp:inline distT="0" distB="0" distL="0" distR="0" wp14:anchorId="6CA4FD39" wp14:editId="10935B30">
-                                  <wp:extent cx="2888535" cy="474211"/>
+                                <wp:inline distT="0" distB="0" distL="0" distR="0">
+                                  <wp:extent cx="2879090" cy="480695"/>
                                   <wp:effectExtent l="0" t="0" r="0" b="0"/>
-                                  <wp:docPr id="10" name="Picture 10"/>
+                                  <wp:docPr id="26" name="Picture 26"/>
                                   <wp:cNvGraphicFramePr>
                                     <a:graphicFrameLocks xmlns:a="http://schemas.openxmlformats.org/drawingml/2006/main" noChangeAspect="1"/>
                                   </wp:cNvGraphicFramePr>
@@ -8408,7 +9199,7 @@
                                     <a:graphicData uri="http://schemas.openxmlformats.org/drawingml/2006/picture">
                                       <pic:pic xmlns:pic="http://schemas.openxmlformats.org/drawingml/2006/picture">
                                         <pic:nvPicPr>
-                                          <pic:cNvPr id="0" name="EuclidianAndJND.png"/>
+                                          <pic:cNvPr id="0" name="EuclidianAndJND_RealValues_updated.png"/>
                                           <pic:cNvPicPr/>
                                         </pic:nvPicPr>
                                         <pic:blipFill>
@@ -8426,7 +9217,7 @@
                                         <pic:spPr>
                                           <a:xfrm>
                                             <a:off x="0" y="0"/>
-                                            <a:ext cx="2888468" cy="474200"/>
+                                            <a:ext cx="2879090" cy="480695"/>
                                           </a:xfrm>
                                           <a:prstGeom prst="rect">
                                             <a:avLst/>
@@ -8448,7 +9239,8 @@
                               </w:numPr>
                               <w:jc w:val="left"/>
                             </w:pPr>
-                            <w:bookmarkStart w:id="16" w:name="_Ref354512645"/>
+                            <w:bookmarkStart w:id="17" w:name="_Ref354512645"/>
+                            <w:proofErr w:type="gramStart"/>
                             <w:r>
                               <w:t xml:space="preserve">Figure </w:t>
                             </w:r>
@@ -8470,10 +9262,19 @@
                             <w:r>
                               <w:fldChar w:fldCharType="end"/>
                             </w:r>
-                            <w:bookmarkEnd w:id="16"/>
-                            <w:r>
-                              <w:t>. Examples of Euclidian distances and their corresponding just-noticeable difference.</w:t>
-                            </w:r>
+                            <w:bookmarkEnd w:id="17"/>
+                            <w:r>
+                              <w:t>.</w:t>
+                            </w:r>
+                            <w:proofErr w:type="gramEnd"/>
+                            <w:r>
+                              <w:t xml:space="preserve"> </w:t>
+                            </w:r>
+                            <w:proofErr w:type="gramStart"/>
+                            <w:r>
+                              <w:t>Examples of Euclidian distances and their corresponding just-noticeable difference.</w:t>
+                            </w:r>
+                            <w:proofErr w:type="gramEnd"/>
                           </w:p>
                         </w:txbxContent>
                       </wps:txbx>
@@ -8507,10 +9308,10 @@
                           <w:lang w:eastAsia="en-CA"/>
                         </w:rPr>
                         <w:drawing>
-                          <wp:inline distT="0" distB="0" distL="0" distR="0" wp14:anchorId="6CA4FD39" wp14:editId="10935B30">
-                            <wp:extent cx="2888535" cy="474211"/>
+                          <wp:inline distT="0" distB="0" distL="0" distR="0">
+                            <wp:extent cx="2879090" cy="480695"/>
                             <wp:effectExtent l="0" t="0" r="0" b="0"/>
-                            <wp:docPr id="10" name="Picture 10"/>
+                            <wp:docPr id="26" name="Picture 26"/>
                             <wp:cNvGraphicFramePr>
                               <a:graphicFrameLocks xmlns:a="http://schemas.openxmlformats.org/drawingml/2006/main" noChangeAspect="1"/>
                             </wp:cNvGraphicFramePr>
@@ -8518,7 +9319,7 @@
                               <a:graphicData uri="http://schemas.openxmlformats.org/drawingml/2006/picture">
                                 <pic:pic xmlns:pic="http://schemas.openxmlformats.org/drawingml/2006/picture">
                                   <pic:nvPicPr>
-                                    <pic:cNvPr id="0" name="EuclidianAndJND.png"/>
+                                    <pic:cNvPr id="0" name="EuclidianAndJND_RealValues_updated.png"/>
                                     <pic:cNvPicPr/>
                                   </pic:nvPicPr>
                                   <pic:blipFill>
@@ -8536,7 +9337,7 @@
                                   <pic:spPr>
                                     <a:xfrm>
                                       <a:off x="0" y="0"/>
-                                      <a:ext cx="2888468" cy="474200"/>
+                                      <a:ext cx="2879090" cy="480695"/>
                                     </a:xfrm>
                                     <a:prstGeom prst="rect">
                                       <a:avLst/>
@@ -8558,7 +9359,8 @@
                         </w:numPr>
                         <w:jc w:val="left"/>
                       </w:pPr>
-                      <w:bookmarkStart w:id="17" w:name="_Ref354512645"/>
+                      <w:bookmarkStart w:id="18" w:name="_Ref354512645"/>
+                      <w:proofErr w:type="gramStart"/>
                       <w:r>
                         <w:t xml:space="preserve">Figure </w:t>
                       </w:r>
@@ -8580,10 +9382,19 @@
                       <w:r>
                         <w:fldChar w:fldCharType="end"/>
                       </w:r>
-                      <w:bookmarkEnd w:id="17"/>
-                      <w:r>
-                        <w:t>. Examples of Euclidian distances and their corresponding just-noticeable difference.</w:t>
-                      </w:r>
+                      <w:bookmarkEnd w:id="18"/>
+                      <w:r>
+                        <w:t>.</w:t>
+                      </w:r>
+                      <w:proofErr w:type="gramEnd"/>
+                      <w:r>
+                        <w:t xml:space="preserve"> </w:t>
+                      </w:r>
+                      <w:proofErr w:type="gramStart"/>
+                      <w:r>
+                        <w:t>Examples of Euclidian distances and their corresponding just-noticeable difference.</w:t>
+                      </w:r>
+                      <w:proofErr w:type="gramEnd"/>
                     </w:p>
                   </w:txbxContent>
                 </v:textbox>
@@ -8772,7 +9583,15 @@
         <w:t xml:space="preserve"> </w:t>
       </w:r>
       <w:r>
-        <w:t xml:space="preserve">is at an Euclician distance of </w:t>
+        <w:t xml:space="preserve">is at an </w:t>
+      </w:r>
+      <w:proofErr w:type="spellStart"/>
+      <w:r>
+        <w:t>Euclician</w:t>
+      </w:r>
+      <w:proofErr w:type="spellEnd"/>
+      <w:r>
+        <w:t xml:space="preserve"> distance of </w:t>
       </w:r>
       <w:r>
         <w:rPr>
@@ -8781,7 +9600,15 @@
         <w:t>XX.XX (XX.XX JND)</w:t>
       </w:r>
       <w:r>
-        <w:t xml:space="preserve">, similar to distance to the first square in Figure 8; while the worst prediction is at an Euclician distance of </w:t>
+        <w:t xml:space="preserve">, similar to distance to the first square in Figure 8; while the worst prediction is at an </w:t>
+      </w:r>
+      <w:proofErr w:type="spellStart"/>
+      <w:r>
+        <w:t>Euclician</w:t>
+      </w:r>
+      <w:proofErr w:type="spellEnd"/>
+      <w:r>
+        <w:t xml:space="preserve"> distance of </w:t>
       </w:r>
       <w:r>
         <w:rPr>
@@ -8922,7 +9749,8 @@
                               </w:numPr>
                               <w:jc w:val="left"/>
                             </w:pPr>
-                            <w:bookmarkStart w:id="18" w:name="_Ref354510847"/>
+                            <w:bookmarkStart w:id="19" w:name="_Ref354510847"/>
+                            <w:proofErr w:type="gramStart"/>
                             <w:r>
                               <w:t xml:space="preserve">Figure </w:t>
                             </w:r>
@@ -8944,13 +9772,30 @@
                             <w:r>
                               <w:fldChar w:fldCharType="end"/>
                             </w:r>
-                            <w:bookmarkEnd w:id="18"/>
-                            <w:r>
-                              <w:t>. Single prediction result</w:t>
-                            </w:r>
-                            <w:r>
-                              <w:t>. A) Accuracy per color in LAB; B-C) Histograms of the accuracy for the whole sample.</w:t>
-                            </w:r>
+                            <w:bookmarkEnd w:id="19"/>
+                            <w:r>
+                              <w:t>.</w:t>
+                            </w:r>
+                            <w:proofErr w:type="gramEnd"/>
+                            <w:r>
+                              <w:t xml:space="preserve"> </w:t>
+                            </w:r>
+                            <w:proofErr w:type="gramStart"/>
+                            <w:r>
+                              <w:t>Single prediction result</w:t>
+                            </w:r>
+                            <w:r>
+                              <w:t>.</w:t>
+                            </w:r>
+                            <w:proofErr w:type="gramEnd"/>
+                            <w:r>
+                              <w:t xml:space="preserve"> </w:t>
+                            </w:r>
+                            <w:proofErr w:type="gramStart"/>
+                            <w:r>
+                              <w:t>A) Accuracy per color in LAB; B-C) Histograms of the accuracy for the whole sample.</w:t>
+                            </w:r>
+                            <w:proofErr w:type="gramEnd"/>
                           </w:p>
                         </w:txbxContent>
                       </wps:txbx>
@@ -9035,7 +9880,8 @@
                         </w:numPr>
                         <w:jc w:val="left"/>
                       </w:pPr>
-                      <w:bookmarkStart w:id="19" w:name="_Ref354510847"/>
+                      <w:bookmarkStart w:id="20" w:name="_Ref354510847"/>
+                      <w:proofErr w:type="gramStart"/>
                       <w:r>
                         <w:t xml:space="preserve">Figure </w:t>
                       </w:r>
@@ -9057,13 +9903,30 @@
                       <w:r>
                         <w:fldChar w:fldCharType="end"/>
                       </w:r>
-                      <w:bookmarkEnd w:id="19"/>
-                      <w:r>
-                        <w:t>. Single prediction result</w:t>
-                      </w:r>
-                      <w:r>
-                        <w:t>. A) Accuracy per color in LAB; B-C) Histograms of the accuracy for the whole sample.</w:t>
-                      </w:r>
+                      <w:bookmarkEnd w:id="20"/>
+                      <w:r>
+                        <w:t>.</w:t>
+                      </w:r>
+                      <w:proofErr w:type="gramEnd"/>
+                      <w:r>
+                        <w:t xml:space="preserve"> </w:t>
+                      </w:r>
+                      <w:proofErr w:type="gramStart"/>
+                      <w:r>
+                        <w:t>Single prediction result</w:t>
+                      </w:r>
+                      <w:r>
+                        <w:t>.</w:t>
+                      </w:r>
+                      <w:proofErr w:type="gramEnd"/>
+                      <w:r>
+                        <w:t xml:space="preserve"> </w:t>
+                      </w:r>
+                      <w:proofErr w:type="gramStart"/>
+                      <w:r>
+                        <w:t>A) Accuracy per color in LAB; B-C) Histograms of the accuracy for the whole sample.</w:t>
+                      </w:r>
+                      <w:proofErr w:type="gramEnd"/>
                     </w:p>
                   </w:txbxContent>
                 </v:textbox>
@@ -9297,15 +10160,7 @@
         <w:t>: 13.67 avg. dist., 6.43 std. dev.)</w:t>
       </w:r>
       <w:r>
-        <w:t>. A paired-samples T-test between BP and DM predictions showed that the differences are sign</w:t>
-      </w:r>
-      <w:bookmarkStart w:id="20" w:name="_GoBack"/>
-      <w:r>
-        <w:t>ificant for the</w:t>
-      </w:r>
-      <w:bookmarkEnd w:id="20"/>
-      <w:r>
-        <w:t xml:space="preserve"> p3700, p2200, and T-OLED display at </w:t>
+        <w:t xml:space="preserve">. A paired-samples T-test between BP and DM predictions showed that the differences are significant for the p3700, p2200, and T-OLED display at </w:t>
       </w:r>
       <w:r>
         <w:rPr>
@@ -9555,6 +10410,7 @@
                               <w:jc w:val="left"/>
                             </w:pPr>
                             <w:bookmarkStart w:id="21" w:name="_Ref354513153"/>
+                            <w:proofErr w:type="gramStart"/>
                             <w:r>
                               <w:t xml:space="preserve">Figure </w:t>
                             </w:r>
@@ -9578,7 +10434,11 @@
                             </w:r>
                             <w:bookmarkEnd w:id="21"/>
                             <w:r>
-                              <w:t>. Prediction results</w:t>
+                              <w:t>.</w:t>
+                            </w:r>
+                            <w:proofErr w:type="gramEnd"/>
+                            <w:r>
+                              <w:t xml:space="preserve"> Prediction results</w:t>
                             </w:r>
                             <w:r>
                               <w:t xml:space="preserve"> for the p2200, p3700 and T-OLED displays, with 5 prediction models, and </w:t>
@@ -9692,6 +10552,7 @@
                         <w:jc w:val="left"/>
                       </w:pPr>
                       <w:bookmarkStart w:id="22" w:name="_Ref354513153"/>
+                      <w:proofErr w:type="gramStart"/>
                       <w:r>
                         <w:t xml:space="preserve">Figure </w:t>
                       </w:r>
@@ -9715,7 +10576,11 @@
                       </w:r>
                       <w:bookmarkEnd w:id="22"/>
                       <w:r>
-                        <w:t>. Prediction results</w:t>
+                        <w:t>.</w:t>
+                      </w:r>
+                      <w:proofErr w:type="gramEnd"/>
+                      <w:r>
+                        <w:t xml:space="preserve"> Prediction results</w:t>
                       </w:r>
                       <w:r>
                         <w:t xml:space="preserve"> for the p2200, p3700 and T-OLED displays, with 5 prediction models, and </w:t>
@@ -9863,12 +10728,14 @@
       <w:r>
         <w:t>the binned RGB colors (</w:t>
       </w:r>
+      <w:proofErr w:type="spellStart"/>
       <w:r>
         <w:rPr>
           <w:i/>
         </w:rPr>
         <w:t>binned_foreground</w:t>
       </w:r>
+      <w:proofErr w:type="spellEnd"/>
       <w:r>
         <w:t xml:space="preserve"> - </w:t>
       </w:r>
@@ -9905,12 +10772,14 @@
       <w:r>
         <w:t xml:space="preserve"> Second, based on the display profile, the binned color is mapped to its actual representation (</w:t>
       </w:r>
+      <w:proofErr w:type="spellStart"/>
       <w:r>
         <w:rPr>
           <w:i/>
         </w:rPr>
         <w:t>display_foreground</w:t>
       </w:r>
+      <w:proofErr w:type="spellEnd"/>
       <w:r>
         <w:t xml:space="preserve"> - </w:t>
       </w:r>
@@ -9932,24 +10801,28 @@
       <w:r>
         <w:t xml:space="preserve">display color (distance in </w:t>
       </w:r>
+      <w:proofErr w:type="spellStart"/>
       <w:r>
         <w:rPr>
           <w:i/>
         </w:rPr>
         <w:t>tmp_accuracy</w:t>
       </w:r>
+      <w:proofErr w:type="spellEnd"/>
       <w:r>
         <w:t>). The system selects the display color with the highest accuracy</w:t>
       </w:r>
       <w:r>
         <w:t xml:space="preserve"> (</w:t>
       </w:r>
+      <w:proofErr w:type="spellStart"/>
       <w:r>
         <w:rPr>
           <w:i/>
         </w:rPr>
         <w:t>color_to_show</w:t>
       </w:r>
+      <w:proofErr w:type="spellEnd"/>
       <w:r>
         <w:t>)</w:t>
       </w:r>
@@ -9960,14 +10833,32 @@
         <w:t xml:space="preserve">and </w:t>
       </w:r>
       <w:r>
-        <w:t>converts it to the binned corresponding bined color that prduces it via a reverse lookup on the display profile (</w:t>
-      </w:r>
+        <w:t xml:space="preserve">converts it to the binned corresponding </w:t>
+      </w:r>
+      <w:proofErr w:type="spellStart"/>
+      <w:r>
+        <w:t>bined</w:t>
+      </w:r>
+      <w:proofErr w:type="spellEnd"/>
+      <w:r>
+        <w:t xml:space="preserve"> color that </w:t>
+      </w:r>
+      <w:proofErr w:type="spellStart"/>
+      <w:r>
+        <w:t>prduces</w:t>
+      </w:r>
+      <w:proofErr w:type="spellEnd"/>
+      <w:r>
+        <w:t xml:space="preserve"> it via a reverse lookup on the display profile (</w:t>
+      </w:r>
+      <w:proofErr w:type="spellStart"/>
       <w:r>
         <w:rPr>
           <w:i/>
         </w:rPr>
         <w:t>corrected_color</w:t>
       </w:r>
+      <w:proofErr w:type="spellEnd"/>
       <w:r>
         <w:t xml:space="preserve">). </w:t>
       </w:r>
@@ -10121,43 +11012,110 @@
                               <w:pStyle w:val="Text"/>
                               <w:ind w:firstLine="0"/>
                             </w:pPr>
-                            <w:r>
-                              <w:t>BP_preservation(display, foreground, background)</w:t>
+                            <w:proofErr w:type="spellStart"/>
+                            <w:r>
+                              <w:t>BP_</w:t>
+                            </w:r>
+                            <w:proofErr w:type="gramStart"/>
+                            <w:r>
+                              <w:t>preservation</w:t>
+                            </w:r>
+                            <w:proofErr w:type="spellEnd"/>
+                            <w:r>
+                              <w:t>(</w:t>
+                            </w:r>
+                            <w:proofErr w:type="gramEnd"/>
+                            <w:r>
+                              <w:t>display, foreground, background)</w:t>
                             </w:r>
                           </w:p>
                           <w:p>
                             <w:pPr>
                               <w:pStyle w:val="Text"/>
                             </w:pPr>
-                            <w:r>
-                              <w:t>binned_foreground = findBin(foreground)</w:t>
+                            <w:proofErr w:type="spellStart"/>
+                            <w:r>
+                              <w:t>binned_foreground</w:t>
+                            </w:r>
+                            <w:proofErr w:type="spellEnd"/>
+                            <w:r>
+                              <w:t xml:space="preserve"> = </w:t>
+                            </w:r>
+                            <w:proofErr w:type="spellStart"/>
+                            <w:proofErr w:type="gramStart"/>
+                            <w:r>
+                              <w:t>findBin</w:t>
+                            </w:r>
+                            <w:proofErr w:type="spellEnd"/>
+                            <w:r>
+                              <w:t>(</w:t>
+                            </w:r>
+                            <w:proofErr w:type="gramEnd"/>
+                            <w:r>
+                              <w:t>foreground)</w:t>
                             </w:r>
                           </w:p>
                           <w:p>
                             <w:pPr>
                               <w:pStyle w:val="Text"/>
                             </w:pPr>
-                            <w:r>
-                              <w:t>display_foreground = lookup(display , binned_foreground)</w:t>
+                            <w:proofErr w:type="spellStart"/>
+                            <w:r>
+                              <w:t>display_foreground</w:t>
+                            </w:r>
+                            <w:proofErr w:type="spellEnd"/>
+                            <w:r>
+                              <w:t xml:space="preserve"> = </w:t>
+                            </w:r>
+                            <w:proofErr w:type="gramStart"/>
+                            <w:r>
+                              <w:t>lookup(</w:t>
+                            </w:r>
+                            <w:proofErr w:type="gramEnd"/>
+                            <w:r>
+                              <w:t xml:space="preserve">display , </w:t>
+                            </w:r>
+                            <w:proofErr w:type="spellStart"/>
+                            <w:r>
+                              <w:t>binned_foreground</w:t>
+                            </w:r>
+                            <w:proofErr w:type="spellEnd"/>
+                            <w:r>
+                              <w:t>)</w:t>
                             </w:r>
                           </w:p>
                           <w:p>
                             <w:pPr>
                               <w:pStyle w:val="Text"/>
                             </w:pPr>
-                            <w:r>
-                              <w:t xml:space="preserve">accuracy = INFINITY </w:t>
+                            <w:proofErr w:type="gramStart"/>
+                            <w:r>
+                              <w:t>accuracy</w:t>
+                            </w:r>
+                            <w:proofErr w:type="gramEnd"/>
+                            <w:r>
+                              <w:t xml:space="preserve"> = INFINITY </w:t>
                             </w:r>
                           </w:p>
                           <w:p>
                             <w:pPr>
                               <w:pStyle w:val="Text"/>
                             </w:pPr>
+                            <w:proofErr w:type="spellStart"/>
+                            <w:proofErr w:type="gramStart"/>
                             <w:r>
                               <w:rPr>
                                 <w:b/>
                               </w:rPr>
-                              <w:t xml:space="preserve">foreach </w:t>
+                              <w:t>foreach</w:t>
+                            </w:r>
+                            <w:proofErr w:type="spellEnd"/>
+                            <w:proofErr w:type="gramEnd"/>
+                            <w:r>
+                              <w:rPr>
+                                <w:b/>
+                              </w:rPr>
+                              <w:t xml:space="preserve"> </w:t>
                             </w:r>
                             <w:r>
                               <w:t xml:space="preserve">color </w:t>
@@ -10177,8 +11135,21 @@
                               <w:pStyle w:val="Text"/>
                               <w:ind w:left="170"/>
                             </w:pPr>
-                            <w:r>
-                              <w:t>prediction = addXYZ(color, background)</w:t>
+                            <w:proofErr w:type="gramStart"/>
+                            <w:r>
+                              <w:t>prediction</w:t>
+                            </w:r>
+                            <w:proofErr w:type="gramEnd"/>
+                            <w:r>
+                              <w:t xml:space="preserve"> = </w:t>
+                            </w:r>
+                            <w:proofErr w:type="spellStart"/>
+                            <w:r>
+                              <w:t>addXYZ</w:t>
+                            </w:r>
+                            <w:proofErr w:type="spellEnd"/>
+                            <w:r>
+                              <w:t>(color, background)</w:t>
                             </w:r>
                           </w:p>
                           <w:p>
@@ -10186,8 +11157,29 @@
                               <w:pStyle w:val="Text"/>
                               <w:ind w:left="170"/>
                             </w:pPr>
-                            <w:r>
-                              <w:t>tmp_accuracy = distance(prediction, display_foreground)</w:t>
+                            <w:proofErr w:type="spellStart"/>
+                            <w:r>
+                              <w:t>tmp_accuracy</w:t>
+                            </w:r>
+                            <w:proofErr w:type="spellEnd"/>
+                            <w:r>
+                              <w:t xml:space="preserve"> = </w:t>
+                            </w:r>
+                            <w:proofErr w:type="gramStart"/>
+                            <w:r>
+                              <w:t>distance(</w:t>
+                            </w:r>
+                            <w:proofErr w:type="gramEnd"/>
+                            <w:r>
+                              <w:t xml:space="preserve">prediction, </w:t>
+                            </w:r>
+                            <w:proofErr w:type="spellStart"/>
+                            <w:r>
+                              <w:t>display_foreground</w:t>
+                            </w:r>
+                            <w:proofErr w:type="spellEnd"/>
+                            <w:r>
+                              <w:t>)</w:t>
                             </w:r>
                           </w:p>
                           <w:p>
@@ -10195,14 +11187,24 @@
                               <w:pStyle w:val="Text"/>
                               <w:ind w:left="170"/>
                             </w:pPr>
+                            <w:proofErr w:type="gramStart"/>
                             <w:r>
                               <w:rPr>
                                 <w:b/>
                               </w:rPr>
                               <w:t>if</w:t>
                             </w:r>
-                            <w:r>
-                              <w:t xml:space="preserve"> tmp_accuracy &lt; accuracy</w:t>
+                            <w:proofErr w:type="gramEnd"/>
+                            <w:r>
+                              <w:t xml:space="preserve"> </w:t>
+                            </w:r>
+                            <w:proofErr w:type="spellStart"/>
+                            <w:r>
+                              <w:t>tmp_accuracy</w:t>
+                            </w:r>
+                            <w:proofErr w:type="spellEnd"/>
+                            <w:r>
+                              <w:t xml:space="preserve"> &lt; accuracy</w:t>
                             </w:r>
                           </w:p>
                           <w:p>
@@ -10210,40 +11212,88 @@
                               <w:pStyle w:val="Text"/>
                               <w:ind w:left="340"/>
                             </w:pPr>
-                            <w:r>
-                              <w:t>accuracy = tmp_accuracy</w:t>
-                            </w:r>
+                            <w:proofErr w:type="gramStart"/>
+                            <w:r>
+                              <w:t>accuracy</w:t>
+                            </w:r>
+                            <w:proofErr w:type="gramEnd"/>
+                            <w:r>
+                              <w:t xml:space="preserve"> = </w:t>
+                            </w:r>
+                            <w:proofErr w:type="spellStart"/>
+                            <w:r>
+                              <w:t>tmp_accuracy</w:t>
+                            </w:r>
+                            <w:proofErr w:type="spellEnd"/>
                           </w:p>
                           <w:p>
                             <w:pPr>
                               <w:pStyle w:val="Text"/>
                               <w:ind w:left="340"/>
                             </w:pPr>
-                            <w:r>
-                              <w:t>color_to_show = color</w:t>
+                            <w:proofErr w:type="spellStart"/>
+                            <w:r>
+                              <w:t>color_to_show</w:t>
+                            </w:r>
+                            <w:proofErr w:type="spellEnd"/>
+                            <w:r>
+                              <w:t xml:space="preserve"> = color</w:t>
                             </w:r>
                           </w:p>
                           <w:p>
                             <w:pPr>
                               <w:pStyle w:val="Text"/>
                             </w:pPr>
-                            <w:r>
-                              <w:t>corrected_color = reverseLookup(display, color_to_show)</w:t>
+                            <w:proofErr w:type="spellStart"/>
+                            <w:r>
+                              <w:t>corrected_color</w:t>
+                            </w:r>
+                            <w:proofErr w:type="spellEnd"/>
+                            <w:r>
+                              <w:t xml:space="preserve"> = </w:t>
+                            </w:r>
+                            <w:proofErr w:type="spellStart"/>
+                            <w:proofErr w:type="gramStart"/>
+                            <w:r>
+                              <w:t>reverseLookup</w:t>
+                            </w:r>
+                            <w:proofErr w:type="spellEnd"/>
+                            <w:r>
+                              <w:t>(</w:t>
+                            </w:r>
+                            <w:proofErr w:type="gramEnd"/>
+                            <w:r>
+                              <w:t xml:space="preserve">display, </w:t>
+                            </w:r>
+                            <w:proofErr w:type="spellStart"/>
+                            <w:r>
+                              <w:t>color_to_show</w:t>
+                            </w:r>
+                            <w:proofErr w:type="spellEnd"/>
+                            <w:r>
+                              <w:t>)</w:t>
                             </w:r>
                           </w:p>
                           <w:p>
                             <w:pPr>
                               <w:pStyle w:val="Text"/>
                             </w:pPr>
+                            <w:proofErr w:type="gramStart"/>
                             <w:r>
                               <w:rPr>
                                 <w:b/>
                               </w:rPr>
                               <w:t>return</w:t>
                             </w:r>
-                            <w:r>
-                              <w:t xml:space="preserve"> corrected_color</w:t>
-                            </w:r>
+                            <w:proofErr w:type="gramEnd"/>
+                            <w:r>
+                              <w:t xml:space="preserve"> </w:t>
+                            </w:r>
+                            <w:proofErr w:type="spellStart"/>
+                            <w:r>
+                              <w:t>corrected_color</w:t>
+                            </w:r>
+                            <w:proofErr w:type="spellEnd"/>
                           </w:p>
                           <w:p>
                             <w:pPr>
@@ -10254,8 +11304,13 @@
                               </w:numPr>
                               <w:jc w:val="left"/>
                             </w:pPr>
-                            <w:r>
-                              <w:t>Listing 4. Binned-Profile color preservation algorithm</w:t>
+                            <w:proofErr w:type="gramStart"/>
+                            <w:r>
+                              <w:t>Listing 4.</w:t>
+                            </w:r>
+                            <w:proofErr w:type="gramEnd"/>
+                            <w:r>
+                              <w:t xml:space="preserve"> Binned-Profile color preservation algorithm</w:t>
                             </w:r>
                           </w:p>
                         </w:txbxContent>
@@ -10279,43 +11334,110 @@
                         <w:pStyle w:val="Text"/>
                         <w:ind w:firstLine="0"/>
                       </w:pPr>
-                      <w:r>
-                        <w:t>BP_preservation(display, foreground, background)</w:t>
+                      <w:proofErr w:type="spellStart"/>
+                      <w:r>
+                        <w:t>BP_</w:t>
+                      </w:r>
+                      <w:proofErr w:type="gramStart"/>
+                      <w:r>
+                        <w:t>preservation</w:t>
+                      </w:r>
+                      <w:proofErr w:type="spellEnd"/>
+                      <w:r>
+                        <w:t>(</w:t>
+                      </w:r>
+                      <w:proofErr w:type="gramEnd"/>
+                      <w:r>
+                        <w:t>display, foreground, background)</w:t>
                       </w:r>
                     </w:p>
                     <w:p>
                       <w:pPr>
                         <w:pStyle w:val="Text"/>
                       </w:pPr>
-                      <w:r>
-                        <w:t>binned_foreground = findBin(foreground)</w:t>
+                      <w:proofErr w:type="spellStart"/>
+                      <w:r>
+                        <w:t>binned_foreground</w:t>
+                      </w:r>
+                      <w:proofErr w:type="spellEnd"/>
+                      <w:r>
+                        <w:t xml:space="preserve"> = </w:t>
+                      </w:r>
+                      <w:proofErr w:type="spellStart"/>
+                      <w:proofErr w:type="gramStart"/>
+                      <w:r>
+                        <w:t>findBin</w:t>
+                      </w:r>
+                      <w:proofErr w:type="spellEnd"/>
+                      <w:r>
+                        <w:t>(</w:t>
+                      </w:r>
+                      <w:proofErr w:type="gramEnd"/>
+                      <w:r>
+                        <w:t>foreground)</w:t>
                       </w:r>
                     </w:p>
                     <w:p>
                       <w:pPr>
                         <w:pStyle w:val="Text"/>
                       </w:pPr>
-                      <w:r>
-                        <w:t>display_foreground = lookup(display , binned_foreground)</w:t>
+                      <w:proofErr w:type="spellStart"/>
+                      <w:r>
+                        <w:t>display_foreground</w:t>
+                      </w:r>
+                      <w:proofErr w:type="spellEnd"/>
+                      <w:r>
+                        <w:t xml:space="preserve"> = </w:t>
+                      </w:r>
+                      <w:proofErr w:type="gramStart"/>
+                      <w:r>
+                        <w:t>lookup(</w:t>
+                      </w:r>
+                      <w:proofErr w:type="gramEnd"/>
+                      <w:r>
+                        <w:t xml:space="preserve">display , </w:t>
+                      </w:r>
+                      <w:proofErr w:type="spellStart"/>
+                      <w:r>
+                        <w:t>binned_foreground</w:t>
+                      </w:r>
+                      <w:proofErr w:type="spellEnd"/>
+                      <w:r>
+                        <w:t>)</w:t>
                       </w:r>
                     </w:p>
                     <w:p>
                       <w:pPr>
                         <w:pStyle w:val="Text"/>
                       </w:pPr>
-                      <w:r>
-                        <w:t xml:space="preserve">accuracy = INFINITY </w:t>
+                      <w:proofErr w:type="gramStart"/>
+                      <w:r>
+                        <w:t>accuracy</w:t>
+                      </w:r>
+                      <w:proofErr w:type="gramEnd"/>
+                      <w:r>
+                        <w:t xml:space="preserve"> = INFINITY </w:t>
                       </w:r>
                     </w:p>
                     <w:p>
                       <w:pPr>
                         <w:pStyle w:val="Text"/>
                       </w:pPr>
+                      <w:proofErr w:type="spellStart"/>
+                      <w:proofErr w:type="gramStart"/>
                       <w:r>
                         <w:rPr>
                           <w:b/>
                         </w:rPr>
-                        <w:t xml:space="preserve">foreach </w:t>
+                        <w:t>foreach</w:t>
+                      </w:r>
+                      <w:proofErr w:type="spellEnd"/>
+                      <w:proofErr w:type="gramEnd"/>
+                      <w:r>
+                        <w:rPr>
+                          <w:b/>
+                        </w:rPr>
+                        <w:t xml:space="preserve"> </w:t>
                       </w:r>
                       <w:r>
                         <w:t xml:space="preserve">color </w:t>
@@ -10335,8 +11457,21 @@
                         <w:pStyle w:val="Text"/>
                         <w:ind w:left="170"/>
                       </w:pPr>
-                      <w:r>
-                        <w:t>prediction = addXYZ(color, background)</w:t>
+                      <w:proofErr w:type="gramStart"/>
+                      <w:r>
+                        <w:t>prediction</w:t>
+                      </w:r>
+                      <w:proofErr w:type="gramEnd"/>
+                      <w:r>
+                        <w:t xml:space="preserve"> = </w:t>
+                      </w:r>
+                      <w:proofErr w:type="spellStart"/>
+                      <w:r>
+                        <w:t>addXYZ</w:t>
+                      </w:r>
+                      <w:proofErr w:type="spellEnd"/>
+                      <w:r>
+                        <w:t>(color, background)</w:t>
                       </w:r>
                     </w:p>
                     <w:p>
@@ -10344,8 +11479,29 @@
                         <w:pStyle w:val="Text"/>
                         <w:ind w:left="170"/>
                       </w:pPr>
-                      <w:r>
-                        <w:t>tmp_accuracy = distance(prediction, display_foreground)</w:t>
+                      <w:proofErr w:type="spellStart"/>
+                      <w:r>
+                        <w:t>tmp_accuracy</w:t>
+                      </w:r>
+                      <w:proofErr w:type="spellEnd"/>
+                      <w:r>
+                        <w:t xml:space="preserve"> = </w:t>
+                      </w:r>
+                      <w:proofErr w:type="gramStart"/>
+                      <w:r>
+                        <w:t>distance(</w:t>
+                      </w:r>
+                      <w:proofErr w:type="gramEnd"/>
+                      <w:r>
+                        <w:t xml:space="preserve">prediction, </w:t>
+                      </w:r>
+                      <w:proofErr w:type="spellStart"/>
+                      <w:r>
+                        <w:t>display_foreground</w:t>
+                      </w:r>
+                      <w:proofErr w:type="spellEnd"/>
+                      <w:r>
+                        <w:t>)</w:t>
                       </w:r>
                     </w:p>
                     <w:p>
@@ -10353,14 +11509,24 @@
                         <w:pStyle w:val="Text"/>
                         <w:ind w:left="170"/>
                       </w:pPr>
+                      <w:proofErr w:type="gramStart"/>
                       <w:r>
                         <w:rPr>
                           <w:b/>
                         </w:rPr>
                         <w:t>if</w:t>
                       </w:r>
-                      <w:r>
-                        <w:t xml:space="preserve"> tmp_accuracy &lt; accuracy</w:t>
+                      <w:proofErr w:type="gramEnd"/>
+                      <w:r>
+                        <w:t xml:space="preserve"> </w:t>
+                      </w:r>
+                      <w:proofErr w:type="spellStart"/>
+                      <w:r>
+                        <w:t>tmp_accuracy</w:t>
+                      </w:r>
+                      <w:proofErr w:type="spellEnd"/>
+                      <w:r>
+                        <w:t xml:space="preserve"> &lt; accuracy</w:t>
                       </w:r>
                     </w:p>
                     <w:p>
@@ -10368,40 +11534,88 @@
                         <w:pStyle w:val="Text"/>
                         <w:ind w:left="340"/>
                       </w:pPr>
-                      <w:r>
-                        <w:t>accuracy = tmp_accuracy</w:t>
-                      </w:r>
+                      <w:proofErr w:type="gramStart"/>
+                      <w:r>
+                        <w:t>accuracy</w:t>
+                      </w:r>
+                      <w:proofErr w:type="gramEnd"/>
+                      <w:r>
+                        <w:t xml:space="preserve"> = </w:t>
+                      </w:r>
+                      <w:proofErr w:type="spellStart"/>
+                      <w:r>
+                        <w:t>tmp_accuracy</w:t>
+                      </w:r>
+                      <w:proofErr w:type="spellEnd"/>
                     </w:p>
                     <w:p>
                       <w:pPr>
                         <w:pStyle w:val="Text"/>
                         <w:ind w:left="340"/>
                       </w:pPr>
-                      <w:r>
-                        <w:t>color_to_show = color</w:t>
+                      <w:proofErr w:type="spellStart"/>
+                      <w:r>
+                        <w:t>color_to_show</w:t>
+                      </w:r>
+                      <w:proofErr w:type="spellEnd"/>
+                      <w:r>
+                        <w:t xml:space="preserve"> = color</w:t>
                       </w:r>
                     </w:p>
                     <w:p>
                       <w:pPr>
                         <w:pStyle w:val="Text"/>
                       </w:pPr>
-                      <w:r>
-                        <w:t>corrected_color = reverseLookup(display, color_to_show)</w:t>
+                      <w:proofErr w:type="spellStart"/>
+                      <w:r>
+                        <w:t>corrected_color</w:t>
+                      </w:r>
+                      <w:proofErr w:type="spellEnd"/>
+                      <w:r>
+                        <w:t xml:space="preserve"> = </w:t>
+                      </w:r>
+                      <w:proofErr w:type="spellStart"/>
+                      <w:proofErr w:type="gramStart"/>
+                      <w:r>
+                        <w:t>reverseLookup</w:t>
+                      </w:r>
+                      <w:proofErr w:type="spellEnd"/>
+                      <w:r>
+                        <w:t>(</w:t>
+                      </w:r>
+                      <w:proofErr w:type="gramEnd"/>
+                      <w:r>
+                        <w:t xml:space="preserve">display, </w:t>
+                      </w:r>
+                      <w:proofErr w:type="spellStart"/>
+                      <w:r>
+                        <w:t>color_to_show</w:t>
+                      </w:r>
+                      <w:proofErr w:type="spellEnd"/>
+                      <w:r>
+                        <w:t>)</w:t>
                       </w:r>
                     </w:p>
                     <w:p>
                       <w:pPr>
                         <w:pStyle w:val="Text"/>
                       </w:pPr>
+                      <w:proofErr w:type="gramStart"/>
                       <w:r>
                         <w:rPr>
                           <w:b/>
                         </w:rPr>
                         <w:t>return</w:t>
                       </w:r>
-                      <w:r>
-                        <w:t xml:space="preserve"> corrected_color</w:t>
-                      </w:r>
+                      <w:proofErr w:type="gramEnd"/>
+                      <w:r>
+                        <w:t xml:space="preserve"> </w:t>
+                      </w:r>
+                      <w:proofErr w:type="spellStart"/>
+                      <w:r>
+                        <w:t>corrected_color</w:t>
+                      </w:r>
+                      <w:proofErr w:type="spellEnd"/>
                     </w:p>
                     <w:p>
                       <w:pPr>
@@ -10412,8 +11626,13 @@
                         </w:numPr>
                         <w:jc w:val="left"/>
                       </w:pPr>
-                      <w:r>
-                        <w:t>Listing 4. Binned-Profile color preservation algorithm</w:t>
+                      <w:proofErr w:type="gramStart"/>
+                      <w:r>
+                        <w:t>Listing 4.</w:t>
+                      </w:r>
+                      <w:proofErr w:type="gramEnd"/>
+                      <w:r>
+                        <w:t xml:space="preserve"> Binned-Profile color preservation algorithm</w:t>
                       </w:r>
                     </w:p>
                   </w:txbxContent>
@@ -10442,11 +11661,24 @@
         <w:t>We evaluated this algorithm using the p3700, p2200 and T-OLED see-through displays</w:t>
       </w:r>
       <w:r>
-        <w:t xml:space="preserve"> for the 23 ColorCheck background</w:t>
+        <w:t xml:space="preserve"> for the 23 </w:t>
+      </w:r>
+      <w:proofErr w:type="spellStart"/>
+      <w:r>
+        <w:t>ColorCheck</w:t>
+      </w:r>
+      <w:proofErr w:type="spellEnd"/>
+      <w:r>
+        <w:t xml:space="preserve"> </w:t>
+      </w:r>
+      <w:proofErr w:type="gramStart"/>
+      <w:r>
+        <w:t>background</w:t>
       </w:r>
       <w:r>
         <w:t>s,</w:t>
       </w:r>
+      <w:proofErr w:type="gramEnd"/>
       <w:r>
         <w:t xml:space="preserve"> and with the background as measured behind the display. </w:t>
       </w:r>
@@ -10526,7 +11758,31 @@
         <w:pStyle w:val="Text"/>
       </w:pPr>
       <w:r>
-        <w:t>With recent development in augmented reality hardware see-through displays in being used for every day actives like GPS navigation [], social networking [], Museum[]. In all these scenarios the user interface requires color constancy for the content to be legible and readable. Based on our results it becomes clear preserving color in see-though display is dependent on various factors. Even on taking factors such as display distortion and background distortion into consideration it still can be impossible to correct all the colors. There are various reason for this  We envision that content design for see-though display needs to be designed based on themes. For example as shown in the figure 8, most colors which are preserved well irrespective of the background are in the so called hue neutral colors or the color near white in  LAB space.  The data from the compensation indicates that</w:t>
+        <w:t xml:space="preserve">With recent development in augmented reality hardware see-through displays in being used for every day actives like GPS navigation [], social networking [], </w:t>
+      </w:r>
+      <w:proofErr w:type="gramStart"/>
+      <w:r>
+        <w:t>Museum[</w:t>
+      </w:r>
+      <w:proofErr w:type="gramEnd"/>
+      <w:r>
+        <w:t xml:space="preserve">]. In all these scenarios the user interface requires color constancy for the content to be legible and readable. Based on our results it becomes clear preserving color in see-though display is dependent on various factors. Even on taking factors such as display distortion and background distortion into consideration it still can be impossible to correct all the colors. There are various reason for </w:t>
+      </w:r>
+      <w:proofErr w:type="gramStart"/>
+      <w:r>
+        <w:t>this  We</w:t>
+      </w:r>
+      <w:proofErr w:type="gramEnd"/>
+      <w:r>
+        <w:t xml:space="preserve"> envision that content design for see-though display needs to be designed based on themes. For example as shown in the figure 8, most colors which are preserved well irrespective of the background are in the so called hue neutral colors or the color near white </w:t>
+      </w:r>
+      <w:proofErr w:type="gramStart"/>
+      <w:r>
+        <w:t>in  LAB</w:t>
+      </w:r>
+      <w:proofErr w:type="gramEnd"/>
+      <w:r>
+        <w:t xml:space="preserve"> space.  The data from the compensation indicates that</w:t>
       </w:r>
     </w:p>
     <w:p>
@@ -10571,7 +11827,15 @@
         <w:pStyle w:val="Text"/>
       </w:pPr>
       <w:r>
-        <w:t xml:space="preserve">Closed look approaches might not be possible in HMDs because of  the human face configuration (the camera would have to be located where the eye is located to capture both the screen content and the background). Therefore a </w:t>
+        <w:t xml:space="preserve">Closed look approaches might not be possible in HMDs because </w:t>
+      </w:r>
+      <w:proofErr w:type="gramStart"/>
+      <w:r>
+        <w:t>of  the</w:t>
+      </w:r>
+      <w:proofErr w:type="gramEnd"/>
+      <w:r>
+        <w:t xml:space="preserve"> human face configuration (the camera would have to be located where the eye is located to capture both the screen content and the background). Therefore a </w:t>
       </w:r>
       <w:r>
         <w:rPr>
@@ -10685,32 +11949,57 @@
         <w:t xml:space="preserve"> R.,</w:t>
       </w:r>
       <w:r>
-        <w:t xml:space="preserve"> Baillot</w:t>
-      </w:r>
+        <w:t xml:space="preserve"> </w:t>
+      </w:r>
+      <w:proofErr w:type="spellStart"/>
+      <w:r>
+        <w:t>Baillot</w:t>
+      </w:r>
+      <w:proofErr w:type="spellEnd"/>
       <w:r>
         <w:t>, Y.</w:t>
       </w:r>
       <w:r>
-        <w:t>, Behringer</w:t>
-      </w:r>
+        <w:t xml:space="preserve">, </w:t>
+      </w:r>
+      <w:proofErr w:type="spellStart"/>
+      <w:r>
+        <w:t>Behringer</w:t>
+      </w:r>
+      <w:proofErr w:type="spellEnd"/>
       <w:r>
         <w:t>, R.</w:t>
       </w:r>
       <w:r>
-        <w:t>, Feiner</w:t>
-      </w:r>
+        <w:t xml:space="preserve">, </w:t>
+      </w:r>
+      <w:proofErr w:type="spellStart"/>
+      <w:r>
+        <w:t>Feiner</w:t>
+      </w:r>
+      <w:proofErr w:type="spellEnd"/>
       <w:r>
         <w:t>, S.</w:t>
       </w:r>
       <w:r>
-        <w:t>, Julier</w:t>
-      </w:r>
+        <w:t xml:space="preserve">, </w:t>
+      </w:r>
+      <w:proofErr w:type="spellStart"/>
+      <w:r>
+        <w:t>Julier</w:t>
+      </w:r>
+      <w:proofErr w:type="spellEnd"/>
       <w:r>
         <w:t>, S.</w:t>
       </w:r>
       <w:r>
-        <w:t>, and MacIntyre</w:t>
-      </w:r>
+        <w:t xml:space="preserve">, and </w:t>
+      </w:r>
+      <w:proofErr w:type="spellStart"/>
+      <w:r>
+        <w:t>MacIntyre</w:t>
+      </w:r>
+      <w:proofErr w:type="spellEnd"/>
       <w:r>
         <w:t>, B.</w:t>
       </w:r>
@@ -10718,7 +12007,15 @@
         <w:t xml:space="preserve"> 2001. Recent Advances in Augmented Reality. </w:t>
       </w:r>
       <w:r>
-        <w:t>IEEE Comput. Graph. Appl. 21, 6.</w:t>
+        <w:t xml:space="preserve">IEEE </w:t>
+      </w:r>
+      <w:proofErr w:type="spellStart"/>
+      <w:r>
+        <w:t>Comput</w:t>
+      </w:r>
+      <w:proofErr w:type="spellEnd"/>
+      <w:r>
+        <w:t>. Graph. Appl. 21, 6.</w:t>
       </w:r>
       <w:bookmarkEnd w:id="23"/>
     </w:p>
@@ -10728,15 +12025,22 @@
         <w:spacing w:after="0"/>
       </w:pPr>
       <w:bookmarkStart w:id="25" w:name="_Ref354247056"/>
+      <w:proofErr w:type="spellStart"/>
       <w:r>
         <w:t>Bimber</w:t>
       </w:r>
+      <w:proofErr w:type="spellEnd"/>
       <w:r>
         <w:t>, O.,</w:t>
       </w:r>
       <w:r>
-        <w:t xml:space="preserve"> and Fröhlich</w:t>
-      </w:r>
+        <w:t xml:space="preserve"> and </w:t>
+      </w:r>
+      <w:proofErr w:type="spellStart"/>
+      <w:r>
+        <w:t>Fröhlich</w:t>
+      </w:r>
+      <w:proofErr w:type="spellEnd"/>
       <w:r>
         <w:t>, B</w:t>
       </w:r>
@@ -10758,15 +12062,22 @@
       </w:pPr>
       <w:bookmarkStart w:id="26" w:name="_Ref349312273"/>
       <w:bookmarkStart w:id="27" w:name="_Ref352948081"/>
+      <w:proofErr w:type="spellStart"/>
       <w:r>
         <w:t>Bimber</w:t>
       </w:r>
+      <w:proofErr w:type="spellEnd"/>
       <w:r>
         <w:t>, O.</w:t>
       </w:r>
       <w:r>
-        <w:t xml:space="preserve"> and Raskar</w:t>
-      </w:r>
+        <w:t xml:space="preserve"> and </w:t>
+      </w:r>
+      <w:proofErr w:type="spellStart"/>
+      <w:r>
+        <w:t>Raskar</w:t>
+      </w:r>
+      <w:proofErr w:type="spellEnd"/>
       <w:r>
         <w:t xml:space="preserve">, </w:t>
       </w:r>
@@ -10788,8 +12099,37 @@
         <w:spacing w:after="0"/>
       </w:pPr>
       <w:bookmarkStart w:id="28" w:name="_Ref354426142"/>
-      <w:r>
-        <w:t>Bimber, O., Emmerling, A., and Klemmer. T. Embedded Entertain-ment with Smart Projectors. IEEE Computer, 38(1):48–55, 2005.</w:t>
+      <w:proofErr w:type="spellStart"/>
+      <w:r>
+        <w:t>Bimber</w:t>
+      </w:r>
+      <w:proofErr w:type="spellEnd"/>
+      <w:r>
+        <w:t xml:space="preserve">, O., </w:t>
+      </w:r>
+      <w:proofErr w:type="spellStart"/>
+      <w:r>
+        <w:t>Emmerling</w:t>
+      </w:r>
+      <w:proofErr w:type="spellEnd"/>
+      <w:r>
+        <w:t xml:space="preserve">, A., and </w:t>
+      </w:r>
+      <w:proofErr w:type="spellStart"/>
+      <w:r>
+        <w:t>Klemmer</w:t>
+      </w:r>
+      <w:proofErr w:type="spellEnd"/>
+      <w:r>
+        <w:t>. T. Embedded Entertain-</w:t>
+      </w:r>
+      <w:proofErr w:type="spellStart"/>
+      <w:r>
+        <w:t>ment</w:t>
+      </w:r>
+      <w:proofErr w:type="spellEnd"/>
+      <w:r>
+        <w:t xml:space="preserve"> with Smart Projectors. IEEE Computer, 38(1):48–55, 2005.</w:t>
       </w:r>
       <w:bookmarkEnd w:id="28"/>
     </w:p>
@@ -10799,10 +12139,12 @@
         <w:spacing w:after="0"/>
       </w:pPr>
       <w:bookmarkStart w:id="29" w:name="_Ref354240716"/>
+      <w:proofErr w:type="spellStart"/>
       <w:r>
         <w:lastRenderedPageBreak/>
         <w:t>Cakmakci</w:t>
       </w:r>
+      <w:proofErr w:type="spellEnd"/>
       <w:r>
         <w:t>, O.</w:t>
       </w:r>
@@ -10844,39 +12186,72 @@
         <w:spacing w:after="0"/>
       </w:pPr>
       <w:bookmarkStart w:id="30" w:name="_Ref351547954"/>
+      <w:proofErr w:type="spellStart"/>
       <w:r>
         <w:t>Carmigniani</w:t>
       </w:r>
+      <w:proofErr w:type="spellEnd"/>
       <w:r>
         <w:t>, J.</w:t>
       </w:r>
       <w:r>
-        <w:t>, Furht</w:t>
-      </w:r>
+        <w:t xml:space="preserve">, </w:t>
+      </w:r>
+      <w:proofErr w:type="spellStart"/>
+      <w:r>
+        <w:t>Furht</w:t>
+      </w:r>
+      <w:proofErr w:type="spellEnd"/>
       <w:r>
         <w:t>, B.</w:t>
       </w:r>
       <w:r>
-        <w:t>, Anisetti</w:t>
-      </w:r>
+        <w:t xml:space="preserve">, </w:t>
+      </w:r>
+      <w:proofErr w:type="spellStart"/>
+      <w:r>
+        <w:t>Anisetti</w:t>
+      </w:r>
+      <w:proofErr w:type="spellEnd"/>
       <w:r>
         <w:t>, M.</w:t>
       </w:r>
       <w:r>
-        <w:t>, Ceravolo,</w:t>
+        <w:t xml:space="preserve">, </w:t>
+      </w:r>
+      <w:proofErr w:type="spellStart"/>
+      <w:r>
+        <w:t>Ceravolo</w:t>
+      </w:r>
+      <w:proofErr w:type="spellEnd"/>
+      <w:r>
+        <w:t>,</w:t>
       </w:r>
       <w:r>
         <w:t xml:space="preserve"> P.,</w:t>
       </w:r>
       <w:r>
-        <w:t xml:space="preserve"> Damiani, </w:t>
+        <w:t xml:space="preserve"> </w:t>
+      </w:r>
+      <w:proofErr w:type="spellStart"/>
+      <w:r>
+        <w:t>Damiani</w:t>
+      </w:r>
+      <w:proofErr w:type="spellEnd"/>
+      <w:r>
+        <w:t xml:space="preserve">, </w:t>
       </w:r>
       <w:r>
         <w:t xml:space="preserve">E., </w:t>
       </w:r>
       <w:r>
-        <w:t>and Ivkovic</w:t>
-      </w:r>
+        <w:t xml:space="preserve">and </w:t>
+      </w:r>
+      <w:proofErr w:type="spellStart"/>
+      <w:r>
+        <w:t>Ivkovic</w:t>
+      </w:r>
+      <w:proofErr w:type="spellEnd"/>
       <w:r>
         <w:t>, M</w:t>
       </w:r>
@@ -10892,7 +12267,15 @@
       </w:pPr>
       <w:bookmarkStart w:id="31" w:name="_Ref354499656"/>
       <w:r>
-        <w:t xml:space="preserve">Chromatic Adaptation. (2013, April 23). Chromatic Adaptation. (2009) [Website]. Retrived from </w:t>
+        <w:t xml:space="preserve">Chromatic Adaptation. (2013, April 23). Chromatic Adaptation. (2009) [Website]. </w:t>
+      </w:r>
+      <w:proofErr w:type="spellStart"/>
+      <w:r>
+        <w:t>Retrived</w:t>
+      </w:r>
+      <w:proofErr w:type="spellEnd"/>
+      <w:r>
+        <w:t xml:space="preserve"> from </w:t>
       </w:r>
       <w:hyperlink w:history="1">
         <w:r>
@@ -10912,10 +12295,26 @@
       <w:bookmarkStart w:id="32" w:name="_Ref356398551"/>
       <w:bookmarkStart w:id="33" w:name="_Ref354163299"/>
       <w:r>
-        <w:t xml:space="preserve">Epson Moverio, (2013, May 15).  </w:t>
-      </w:r>
-      <w:r>
-        <w:t>EPSON Moverio BT-100 - Android Powered Interactive Display - Epson America, Inc.</w:t>
+        <w:t xml:space="preserve">Epson </w:t>
+      </w:r>
+      <w:proofErr w:type="spellStart"/>
+      <w:r>
+        <w:t>Moverio</w:t>
+      </w:r>
+      <w:proofErr w:type="spellEnd"/>
+      <w:r>
+        <w:t xml:space="preserve">, (2013, May 15).  </w:t>
+      </w:r>
+      <w:r>
+        <w:t xml:space="preserve">EPSON </w:t>
+      </w:r>
+      <w:proofErr w:type="spellStart"/>
+      <w:r>
+        <w:t>Moverio</w:t>
+      </w:r>
+      <w:proofErr w:type="spellEnd"/>
+      <w:r>
+        <w:t xml:space="preserve"> BT-100 - Android Powered Interactive Display - Epson America, Inc.</w:t>
       </w:r>
       <w:r>
         <w:t xml:space="preserve"> (2012) [Website]. Retrieved from </w:t>
@@ -10935,8 +12334,13 @@
         <w:pStyle w:val="Reference"/>
         <w:spacing w:after="0"/>
       </w:pPr>
-      <w:r>
-        <w:t xml:space="preserve">Gabbard, </w:t>
+      <w:proofErr w:type="spellStart"/>
+      <w:r>
+        <w:t>Gabbard</w:t>
+      </w:r>
+      <w:proofErr w:type="spellEnd"/>
+      <w:r>
+        <w:t xml:space="preserve">, </w:t>
       </w:r>
       <w:r>
         <w:t xml:space="preserve">J.L., </w:t>
@@ -10948,8 +12352,13 @@
         <w:t>, J.E.</w:t>
       </w:r>
       <w:r>
-        <w:t>, Zedlitz</w:t>
-      </w:r>
+        <w:t xml:space="preserve">, </w:t>
+      </w:r>
+      <w:proofErr w:type="spellStart"/>
+      <w:r>
+        <w:t>Zedlitz</w:t>
+      </w:r>
+      <w:proofErr w:type="spellEnd"/>
       <w:r>
         <w:t>, J.</w:t>
       </w:r>
@@ -10980,8 +12389,45 @@
         <w:spacing w:after="0"/>
       </w:pPr>
       <w:bookmarkStart w:id="35" w:name="_Ref356405953"/>
-      <w:r>
-        <w:t>Grossberg, M.D., Peri, H., Nayar, S.K., and Belhumeur, P.N. Making one object look like another: controlling appearance using a projector-camera system. 2004. In Proc. CVPR 2004.</w:t>
+      <w:proofErr w:type="spellStart"/>
+      <w:r>
+        <w:t>Grossberg</w:t>
+      </w:r>
+      <w:proofErr w:type="spellEnd"/>
+      <w:r>
+        <w:t xml:space="preserve">, M.D., </w:t>
+      </w:r>
+      <w:proofErr w:type="spellStart"/>
+      <w:r>
+        <w:t>Peri</w:t>
+      </w:r>
+      <w:proofErr w:type="spellEnd"/>
+      <w:r>
+        <w:t xml:space="preserve">, H., </w:t>
+      </w:r>
+      <w:proofErr w:type="spellStart"/>
+      <w:r>
+        <w:t>Nayar</w:t>
+      </w:r>
+      <w:proofErr w:type="spellEnd"/>
+      <w:r>
+        <w:t xml:space="preserve">, S.K., and </w:t>
+      </w:r>
+      <w:proofErr w:type="spellStart"/>
+      <w:r>
+        <w:t>Belhumeur</w:t>
+      </w:r>
+      <w:proofErr w:type="spellEnd"/>
+      <w:r>
+        <w:t xml:space="preserve">, P.N. Making one object look like another: controlling appearance using a projector-camera system. 2004. </w:t>
+      </w:r>
+      <w:proofErr w:type="gramStart"/>
+      <w:r>
+        <w:t>In</w:t>
+      </w:r>
+      <w:proofErr w:type="gramEnd"/>
+      <w:r>
+        <w:t xml:space="preserve"> Proc. CVPR 2004.</w:t>
       </w:r>
       <w:bookmarkEnd w:id="35"/>
       <w:r>
@@ -11018,9 +12464,11 @@
         <w:spacing w:after="0"/>
       </w:pPr>
       <w:bookmarkStart w:id="37" w:name="_Ref354331292"/>
+      <w:proofErr w:type="spellStart"/>
       <w:r>
         <w:t>Heer</w:t>
       </w:r>
+      <w:proofErr w:type="spellEnd"/>
       <w:r>
         <w:t>, J.,</w:t>
       </w:r>
@@ -11050,9 +12498,11 @@
         <w:spacing w:after="0"/>
       </w:pPr>
       <w:bookmarkStart w:id="38" w:name="_Ref354248406"/>
+      <w:proofErr w:type="spellStart"/>
       <w:r>
         <w:t>Inami</w:t>
       </w:r>
+      <w:proofErr w:type="spellEnd"/>
       <w:r>
         <w:t>, M.</w:t>
       </w:r>
@@ -11063,14 +12513,27 @@
         <w:t xml:space="preserve"> N.,</w:t>
       </w:r>
       <w:r>
-        <w:t xml:space="preserve"> Sekiguchi,</w:t>
+        <w:t xml:space="preserve"> </w:t>
+      </w:r>
+      <w:proofErr w:type="spellStart"/>
+      <w:r>
+        <w:t>Sekiguchi</w:t>
+      </w:r>
+      <w:proofErr w:type="spellEnd"/>
+      <w:r>
+        <w:t>,</w:t>
       </w:r>
       <w:r>
         <w:t xml:space="preserve"> D.,</w:t>
       </w:r>
       <w:r>
-        <w:t xml:space="preserve"> Yanagida</w:t>
-      </w:r>
+        <w:t xml:space="preserve"> </w:t>
+      </w:r>
+      <w:proofErr w:type="spellStart"/>
+      <w:r>
+        <w:t>Yanagida</w:t>
+      </w:r>
+      <w:proofErr w:type="spellEnd"/>
       <w:r>
         <w:t>, Y.</w:t>
       </w:r>
@@ -11081,13 +12544,26 @@
         <w:t xml:space="preserve">T., </w:t>
       </w:r>
       <w:r>
-        <w:t>and Tachi</w:t>
-      </w:r>
+        <w:t xml:space="preserve">and </w:t>
+      </w:r>
+      <w:proofErr w:type="spellStart"/>
+      <w:r>
+        <w:t>Tachi</w:t>
+      </w:r>
+      <w:proofErr w:type="spellEnd"/>
       <w:r>
         <w:t>, S.</w:t>
       </w:r>
       <w:r>
-        <w:t xml:space="preserve"> 2000. Visuo-Haptic Display Using Head-Mounted Projector. In Proc</w:t>
+        <w:t xml:space="preserve"> 2000. </w:t>
+      </w:r>
+      <w:proofErr w:type="spellStart"/>
+      <w:r>
+        <w:t>Visuo</w:t>
+      </w:r>
+      <w:proofErr w:type="spellEnd"/>
+      <w:r>
+        <w:t>-Haptic Display Using Head-Mounted Projector. In Proc</w:t>
       </w:r>
       <w:r>
         <w:t xml:space="preserve">. </w:t>
@@ -11116,7 +12592,15 @@
         <w:t xml:space="preserve"> M.D.,</w:t>
       </w:r>
       <w:r>
-        <w:t xml:space="preserve"> Teo,</w:t>
+        <w:t xml:space="preserve"> </w:t>
+      </w:r>
+      <w:proofErr w:type="spellStart"/>
+      <w:r>
+        <w:t>Teo</w:t>
+      </w:r>
+      <w:proofErr w:type="spellEnd"/>
+      <w:r>
+        <w:t>,</w:t>
       </w:r>
       <w:r>
         <w:t xml:space="preserve"> Y.,</w:t>
@@ -11140,13 +12624,26 @@
         <w:t xml:space="preserve"> J.,</w:t>
       </w:r>
       <w:r>
-        <w:t xml:space="preserve"> Ng-Thamrin</w:t>
-      </w:r>
+        <w:t xml:space="preserve"> Ng-</w:t>
+      </w:r>
+      <w:proofErr w:type="spellStart"/>
+      <w:r>
+        <w:t>Thamrin</w:t>
+      </w:r>
+      <w:proofErr w:type="spellEnd"/>
       <w:r>
         <w:t>, L.</w:t>
       </w:r>
       <w:r>
-        <w:t xml:space="preserve">, Thura-Myo, </w:t>
+        <w:t xml:space="preserve">, </w:t>
+      </w:r>
+      <w:proofErr w:type="spellStart"/>
+      <w:r>
+        <w:t>Thura-Myo</w:t>
+      </w:r>
+      <w:proofErr w:type="spellEnd"/>
+      <w:r>
+        <w:t xml:space="preserve">, </w:t>
       </w:r>
       <w:r>
         <w:t xml:space="preserve">T., </w:t>
@@ -11178,14 +12675,27 @@
         <w:spacing w:after="0"/>
       </w:pPr>
       <w:bookmarkStart w:id="41" w:name="_Ref354241508"/>
-      <w:r>
-        <w:t>Kiyokawa,</w:t>
+      <w:proofErr w:type="spellStart"/>
+      <w:r>
+        <w:t>Kiyokawa</w:t>
+      </w:r>
+      <w:proofErr w:type="spellEnd"/>
+      <w:r>
+        <w:t>,</w:t>
       </w:r>
       <w:r>
         <w:t xml:space="preserve"> K.,</w:t>
       </w:r>
       <w:r>
-        <w:t xml:space="preserve"> Billinghurst,</w:t>
+        <w:t xml:space="preserve"> </w:t>
+      </w:r>
+      <w:proofErr w:type="spellStart"/>
+      <w:r>
+        <w:t>Billinghurst</w:t>
+      </w:r>
+      <w:proofErr w:type="spellEnd"/>
+      <w:r>
+        <w:t>,</w:t>
       </w:r>
       <w:r>
         <w:t xml:space="preserve"> M.,</w:t>
@@ -11219,12 +12729,14 @@
         <w:spacing w:after="0"/>
       </w:pPr>
       <w:bookmarkStart w:id="42" w:name="_Ref354242106"/>
+      <w:proofErr w:type="spellStart"/>
       <w:r>
         <w:rPr>
           <w:lang w:eastAsia="en-CA"/>
         </w:rPr>
         <w:t>Kiyokawa</w:t>
       </w:r>
+      <w:proofErr w:type="spellEnd"/>
       <w:r>
         <w:rPr>
           <w:lang w:eastAsia="en-CA"/>
@@ -11235,8 +12747,16 @@
         <w:rPr>
           <w:lang w:eastAsia="en-CA"/>
         </w:rPr>
-        <w:t>, Kurata</w:t>
-      </w:r>
+        <w:t xml:space="preserve">, </w:t>
+      </w:r>
+      <w:proofErr w:type="spellStart"/>
+      <w:r>
+        <w:rPr>
+          <w:lang w:eastAsia="en-CA"/>
+        </w:rPr>
+        <w:t>Kurata</w:t>
+      </w:r>
+      <w:proofErr w:type="spellEnd"/>
       <w:r>
         <w:rPr>
           <w:lang w:eastAsia="en-CA"/>
@@ -11255,12 +12775,14 @@
         </w:rPr>
         <w:t xml:space="preserve">and </w:t>
       </w:r>
+      <w:proofErr w:type="spellStart"/>
       <w:r>
         <w:rPr>
           <w:lang w:eastAsia="en-CA"/>
         </w:rPr>
         <w:t>Ohno</w:t>
       </w:r>
+      <w:proofErr w:type="spellEnd"/>
       <w:r>
         <w:rPr>
           <w:lang w:eastAsia="en-CA"/>
@@ -11287,21 +12809,36 @@
         <w:spacing w:after="0"/>
       </w:pPr>
       <w:bookmarkStart w:id="43" w:name="_Ref354241509"/>
+      <w:proofErr w:type="spellStart"/>
       <w:r>
         <w:t>Kiyokawa</w:t>
       </w:r>
+      <w:proofErr w:type="spellEnd"/>
       <w:r>
         <w:t>, K.</w:t>
       </w:r>
       <w:r>
-        <w:t>, Ohno,</w:t>
+        <w:t xml:space="preserve">, </w:t>
+      </w:r>
+      <w:proofErr w:type="spellStart"/>
+      <w:r>
+        <w:t>Ohno</w:t>
+      </w:r>
+      <w:proofErr w:type="spellEnd"/>
+      <w:r>
+        <w:t>,</w:t>
       </w:r>
       <w:r>
         <w:t xml:space="preserve"> H.,</w:t>
       </w:r>
       <w:r>
-        <w:t xml:space="preserve"> and Kurata</w:t>
-      </w:r>
+        <w:t xml:space="preserve"> and </w:t>
+      </w:r>
+      <w:proofErr w:type="spellStart"/>
+      <w:r>
+        <w:t>Kurata</w:t>
+      </w:r>
+      <w:proofErr w:type="spellEnd"/>
       <w:r>
         <w:t>, Y.</w:t>
       </w:r>
@@ -11325,8 +12862,21 @@
         <w:spacing w:after="0"/>
       </w:pPr>
       <w:bookmarkStart w:id="44" w:name="_Ref354232292"/>
-      <w:r>
-        <w:t>Kruijff, E.; Swan, J.E.; Feiner, S., 2010. Perceptual issues in augmented reality revisited. In Proc. ISMAR’10. IEEE.</w:t>
+      <w:proofErr w:type="spellStart"/>
+      <w:r>
+        <w:t>Kruijff</w:t>
+      </w:r>
+      <w:proofErr w:type="spellEnd"/>
+      <w:r>
+        <w:t xml:space="preserve">, E.; Swan, J.E.; </w:t>
+      </w:r>
+      <w:proofErr w:type="spellStart"/>
+      <w:r>
+        <w:t>Feiner</w:t>
+      </w:r>
+      <w:proofErr w:type="spellEnd"/>
+      <w:r>
+        <w:t>, S., 2010. Perceptual issues in augmented reality revisited. In Proc. ISMAR’10. IEEE.</w:t>
       </w:r>
       <w:bookmarkEnd w:id="44"/>
     </w:p>
@@ -11336,15 +12886,22 @@
         <w:spacing w:after="0"/>
       </w:pPr>
       <w:bookmarkStart w:id="45" w:name="_Ref354238752"/>
+      <w:proofErr w:type="spellStart"/>
       <w:r>
         <w:t>Leykin</w:t>
       </w:r>
+      <w:proofErr w:type="spellEnd"/>
       <w:r>
         <w:t>, A.</w:t>
       </w:r>
       <w:r>
-        <w:t xml:space="preserve"> and Tuceryan</w:t>
-      </w:r>
+        <w:t xml:space="preserve"> and </w:t>
+      </w:r>
+      <w:proofErr w:type="spellStart"/>
+      <w:r>
+        <w:t>Tuceryan</w:t>
+      </w:r>
+      <w:proofErr w:type="spellEnd"/>
       <w:r>
         <w:t>, M</w:t>
       </w:r>
@@ -11368,8 +12925,29 @@
         <w:spacing w:after="0"/>
       </w:pPr>
       <w:bookmarkStart w:id="46" w:name="_Ref354331167"/>
-      <w:r>
-        <w:t>Mahy, M., Eyckden, L.V. and Oosterlinck, A. Evaluation of uniform color spaces developed after the adoption of CIELAB and CIELUV. Color Res. Appl., vol. 19, no. 2, pp. 105–121, Apr. 1994.</w:t>
+      <w:proofErr w:type="spellStart"/>
+      <w:r>
+        <w:t>Mahy</w:t>
+      </w:r>
+      <w:proofErr w:type="spellEnd"/>
+      <w:r>
+        <w:t xml:space="preserve">, M., </w:t>
+      </w:r>
+      <w:proofErr w:type="spellStart"/>
+      <w:r>
+        <w:t>Eyckden</w:t>
+      </w:r>
+      <w:proofErr w:type="spellEnd"/>
+      <w:r>
+        <w:t xml:space="preserve">, L.V. and </w:t>
+      </w:r>
+      <w:proofErr w:type="spellStart"/>
+      <w:r>
+        <w:t>Oosterlinck</w:t>
+      </w:r>
+      <w:proofErr w:type="spellEnd"/>
+      <w:r>
+        <w:t>, A. Evaluation of uniform color spaces developed after the adoption of CIELAB and CIELUV. Color Res. Appl., vol. 19, no. 2, pp. 105–121, Apr. 1994.</w:t>
       </w:r>
       <w:bookmarkEnd w:id="46"/>
     </w:p>
@@ -11379,8 +12957,13 @@
         <w:spacing w:after="0"/>
       </w:pPr>
       <w:bookmarkStart w:id="47" w:name="_Ref354500562"/>
-      <w:r>
-        <w:t xml:space="preserve">McCamy, </w:t>
+      <w:proofErr w:type="spellStart"/>
+      <w:r>
+        <w:t>McCamy</w:t>
+      </w:r>
+      <w:proofErr w:type="spellEnd"/>
+      <w:r>
+        <w:t xml:space="preserve">, </w:t>
       </w:r>
       <w:r>
         <w:t xml:space="preserve">C. S., </w:t>
@@ -11408,8 +12991,29 @@
         <w:spacing w:after="0"/>
       </w:pPr>
       <w:bookmarkStart w:id="48" w:name="_Ref356405894"/>
-      <w:r>
-        <w:t>Nayar, S. K., Peri, H., Grossberg, M. D., and B. P. N. A projection system with radiometric compensation for screen imperfections. In Proc. of International Workshop on Projector-Camera Systems, 2003.</w:t>
+      <w:proofErr w:type="spellStart"/>
+      <w:r>
+        <w:t>Nayar</w:t>
+      </w:r>
+      <w:proofErr w:type="spellEnd"/>
+      <w:r>
+        <w:t xml:space="preserve">, S. K., </w:t>
+      </w:r>
+      <w:proofErr w:type="spellStart"/>
+      <w:r>
+        <w:t>Peri</w:t>
+      </w:r>
+      <w:proofErr w:type="spellEnd"/>
+      <w:r>
+        <w:t xml:space="preserve">, H., </w:t>
+      </w:r>
+      <w:proofErr w:type="spellStart"/>
+      <w:r>
+        <w:t>Grossberg</w:t>
+      </w:r>
+      <w:proofErr w:type="spellEnd"/>
+      <w:r>
+        <w:t>, M. D., and B. P. N. A projection system with radiometric compensation for screen imperfections. In Proc. of International Workshop on Projector-Camera Systems, 2003.</w:t>
       </w:r>
       <w:bookmarkEnd w:id="48"/>
     </w:p>
@@ -11423,10 +13027,26 @@
         <w:t>Noda, S., Ba</w:t>
       </w:r>
       <w:r>
-        <w:t>n, Y., Sato, K., and Chihara, K. 1999</w:t>
-      </w:r>
-      <w:r>
-        <w:t>. An Optical See-Through Mixed Reality Display with Realtime Rangefinder and an Active Pattern Light Source. Transactions of the Virtual Reality Society of Japan, 4(4), 665-670.</w:t>
+        <w:t xml:space="preserve">n, Y., Sato, K., and </w:t>
+      </w:r>
+      <w:proofErr w:type="spellStart"/>
+      <w:r>
+        <w:t>Chihara</w:t>
+      </w:r>
+      <w:proofErr w:type="spellEnd"/>
+      <w:r>
+        <w:t>, K. 1999</w:t>
+      </w:r>
+      <w:r>
+        <w:t xml:space="preserve">. An Optical See-Through Mixed Reality Display with </w:t>
+      </w:r>
+      <w:proofErr w:type="spellStart"/>
+      <w:r>
+        <w:t>Realtime</w:t>
+      </w:r>
+      <w:proofErr w:type="spellEnd"/>
+      <w:r>
+        <w:t xml:space="preserve"> Rangefinder and an Active Pattern Light Source. Transactions of the Virtual Reality Society of Japan, 4(4), 665-670.</w:t>
       </w:r>
       <w:bookmarkEnd w:id="49"/>
     </w:p>
@@ -11436,8 +13056,21 @@
         <w:spacing w:after="0"/>
       </w:pPr>
       <w:bookmarkStart w:id="50" w:name="_Ref356403301"/>
-      <w:r>
-        <w:t>Pingel, T. J., &amp; Clarke, K. C. Assessing the usability of a wearable computer system for outdoor pedestrian navigation. Autocarto 2005.</w:t>
+      <w:proofErr w:type="spellStart"/>
+      <w:r>
+        <w:t>Pingel</w:t>
+      </w:r>
+      <w:proofErr w:type="spellEnd"/>
+      <w:r>
+        <w:t xml:space="preserve">, T. J., &amp; Clarke, K. C. Assessing the usability of a wearable computer system for outdoor pedestrian navigation. </w:t>
+      </w:r>
+      <w:proofErr w:type="spellStart"/>
+      <w:r>
+        <w:t>Autocarto</w:t>
+      </w:r>
+      <w:proofErr w:type="spellEnd"/>
+      <w:r>
+        <w:t xml:space="preserve"> 2005.</w:t>
       </w:r>
       <w:bookmarkEnd w:id="50"/>
     </w:p>
@@ -11447,9 +13080,14 @@
         <w:spacing w:after="0"/>
       </w:pPr>
       <w:bookmarkStart w:id="51" w:name="_Ref354240622"/>
+      <w:proofErr w:type="spellStart"/>
       <w:r>
         <w:lastRenderedPageBreak/>
-        <w:t>Sekuler, A</w:t>
+        <w:t>Sekuler</w:t>
+      </w:r>
+      <w:proofErr w:type="spellEnd"/>
+      <w:r>
+        <w:t>, A</w:t>
       </w:r>
       <w:r>
         <w:t>.B.</w:t>
@@ -11467,7 +13105,15 @@
         <w:t>.E</w:t>
       </w:r>
       <w:r>
-        <w:t>. "Perception of partly occluded objects: A microgenetic analysis." Journal of Experimental Psychology: General 121.1 (1992): 95.</w:t>
+        <w:t xml:space="preserve">. "Perception of partly occluded objects: A </w:t>
+      </w:r>
+      <w:proofErr w:type="spellStart"/>
+      <w:r>
+        <w:t>microgenetic</w:t>
+      </w:r>
+      <w:proofErr w:type="spellEnd"/>
+      <w:r>
+        <w:t xml:space="preserve"> analysis." Journal of Experimental Psychology: General 121.1 (1992): 95.</w:t>
       </w:r>
       <w:bookmarkEnd w:id="51"/>
     </w:p>
@@ -11477,8 +13123,13 @@
         <w:spacing w:after="0"/>
       </w:pPr>
       <w:bookmarkStart w:id="52" w:name="_Ref354427280"/>
-      <w:r>
-        <w:t>Susstrunk, S. E., Holm, J. M., &amp; Finlayson, G. D. (2000, December). Chromatic adaptation performance of different RGB sensors. In Photonics West 2001-Electronic Imaging (pp. 172-183). International Society for Optics and Photonics.</w:t>
+      <w:proofErr w:type="spellStart"/>
+      <w:r>
+        <w:t>Susstrunk</w:t>
+      </w:r>
+      <w:proofErr w:type="spellEnd"/>
+      <w:r>
+        <w:t>, S. E., Holm, J. M., &amp; Finlayson, G. D. (2000, December). Chromatic adaptation performance of different RGB sensors. In Photonics West 2001-Electronic Imaging (pp. 172-183). International Society for Optics and Photonics.</w:t>
       </w:r>
       <w:bookmarkEnd w:id="52"/>
     </w:p>
@@ -11495,7 +13146,15 @@
         <w:t>, K.</w:t>
       </w:r>
       <w:r>
-        <w:t xml:space="preserve">, Kishino, </w:t>
+        <w:t xml:space="preserve">, </w:t>
+      </w:r>
+      <w:proofErr w:type="spellStart"/>
+      <w:r>
+        <w:t>Kishino</w:t>
+      </w:r>
+      <w:proofErr w:type="spellEnd"/>
+      <w:r>
+        <w:t xml:space="preserve">, </w:t>
       </w:r>
       <w:r>
         <w:t xml:space="preserve">Y., </w:t>
@@ -11513,13 +13172,26 @@
         <w:t xml:space="preserve"> T.,</w:t>
       </w:r>
       <w:r>
-        <w:t xml:space="preserve"> and Nishio</w:t>
-      </w:r>
+        <w:t xml:space="preserve"> and </w:t>
+      </w:r>
+      <w:proofErr w:type="spellStart"/>
+      <w:r>
+        <w:t>Nishio</w:t>
+      </w:r>
+      <w:proofErr w:type="spellEnd"/>
       <w:r>
         <w:t>, S</w:t>
       </w:r>
       <w:r>
-        <w:t>. 2008. An information layout method for an optical see-through head mounted display focusing on the viewability. In Proc</w:t>
+        <w:t xml:space="preserve">. 2008. An information layout method for an optical see-through head mounted display focusing on the </w:t>
+      </w:r>
+      <w:proofErr w:type="spellStart"/>
+      <w:r>
+        <w:t>viewability</w:t>
+      </w:r>
+      <w:proofErr w:type="spellEnd"/>
+      <w:r>
+        <w:t>. In Proc</w:t>
       </w:r>
       <w:r>
         <w:t xml:space="preserve">. </w:t>
@@ -11539,8 +13211,29 @@
         <w:spacing w:after="0"/>
       </w:pPr>
       <w:bookmarkStart w:id="54" w:name="_Ref354426135"/>
-      <w:r>
-        <w:t>Weiland, C., Braun, A.K., and Heiden, W. 2009. Colorimetric and Photometric Compensation for Optical See-Through Displays. In Proc. UAHCI '09. Springer-Verlag.</w:t>
+      <w:proofErr w:type="spellStart"/>
+      <w:r>
+        <w:t>Weiland</w:t>
+      </w:r>
+      <w:proofErr w:type="spellEnd"/>
+      <w:r>
+        <w:t xml:space="preserve">, C., Braun, A.K., and </w:t>
+      </w:r>
+      <w:proofErr w:type="spellStart"/>
+      <w:r>
+        <w:t>Heiden</w:t>
+      </w:r>
+      <w:proofErr w:type="spellEnd"/>
+      <w:r>
+        <w:t>, W. 2009. Colorimetric and Photometric Compensation for Optical See-Through Displays. In Proc. UAHCI '09. Springer-</w:t>
+      </w:r>
+      <w:proofErr w:type="spellStart"/>
+      <w:r>
+        <w:t>Verlag</w:t>
+      </w:r>
+      <w:proofErr w:type="spellEnd"/>
+      <w:r>
+        <w:t>.</w:t>
       </w:r>
       <w:bookmarkEnd w:id="54"/>
       <w:r>
@@ -11565,7 +13258,15 @@
         <w:t xml:space="preserve"> J.T.,</w:t>
       </w:r>
       <w:r>
-        <w:t xml:space="preserve"> Hao,</w:t>
+        <w:t xml:space="preserve"> </w:t>
+      </w:r>
+      <w:proofErr w:type="spellStart"/>
+      <w:r>
+        <w:t>Hao</w:t>
+      </w:r>
+      <w:proofErr w:type="spellEnd"/>
+      <w:r>
+        <w:t>,</w:t>
       </w:r>
       <w:r>
         <w:t xml:space="preserve"> Q.,</w:t>
@@ -11595,7 +13296,15 @@
         <w:t xml:space="preserve">. </w:t>
       </w:r>
       <w:r>
-        <w:t>Springer-Verlag, Berlin, Heidelberg, 56-62.</w:t>
+        <w:t>Springer-</w:t>
+      </w:r>
+      <w:proofErr w:type="spellStart"/>
+      <w:r>
+        <w:t>Verlag</w:t>
+      </w:r>
+      <w:proofErr w:type="spellEnd"/>
+      <w:r>
+        <w:t>, Berlin, Heidelberg, 56-62.</w:t>
       </w:r>
       <w:bookmarkEnd w:id="55"/>
     </w:p>
@@ -11669,7 +13378,7 @@
           <w:rPr>
             <w:noProof/>
           </w:rPr>
-          <w:t>8</w:t>
+          <w:t>5</w:t>
         </w:r>
         <w:r>
           <w:rPr>
@@ -14755,7 +16464,7 @@
 </file>
 
 <file path=customXml/itemProps1.xml><?xml version="1.0" encoding="utf-8"?>
-<ds:datastoreItem xmlns:ds="http://schemas.openxmlformats.org/officeDocument/2006/customXml" ds:itemID="{CD67C3C3-C913-475F-93C5-CA190B0CEC0C}">
+<ds:datastoreItem xmlns:ds="http://schemas.openxmlformats.org/officeDocument/2006/customXml" ds:itemID="{451060B3-44A3-4D31-97B0-2C3A75A7309A}">
   <ds:schemaRefs>
     <ds:schemaRef ds:uri="http://schemas.openxmlformats.org/officeDocument/2006/bibliography"/>
   </ds:schemaRefs>

</xml_diff>